<commit_message>
Agregando los trabajos de referencia de otras universidades
</commit_message>
<xml_diff>
--- a/Semana 9/El desempleo y los nuevos emprendimientos que surgieron durante la pandemia en Honduras - Final.docx
+++ b/Semana 9/El desempleo y los nuevos emprendimientos que surgieron durante la pandemia en Honduras - Final.docx
@@ -420,39 +420,8 @@
           <w:sz w:val="32"/>
           <w:szCs w:val="28"/>
         </w:rPr>
-        <w:t xml:space="preserve">22141199   Astrid </w:t>
-      </w:r>
-      <w:proofErr w:type="spellStart"/>
-      <w:r>
-        <w:rPr>
-          <w:rFonts w:ascii="Segoe UI" w:hAnsi="Segoe UI" w:cs="Segoe UI"/>
-          <w:bCs/>
-          <w:sz w:val="32"/>
-          <w:szCs w:val="28"/>
-        </w:rPr>
-        <w:t>Nicolle</w:t>
-      </w:r>
-      <w:proofErr w:type="spellEnd"/>
-      <w:r>
-        <w:rPr>
-          <w:rFonts w:ascii="Segoe UI" w:hAnsi="Segoe UI" w:cs="Segoe UI"/>
-          <w:bCs/>
-          <w:sz w:val="32"/>
-          <w:szCs w:val="28"/>
-        </w:rPr>
-        <w:t xml:space="preserve"> Rivas </w:t>
-      </w:r>
-      <w:proofErr w:type="spellStart"/>
-      <w:r>
-        <w:rPr>
-          <w:rFonts w:ascii="Segoe UI" w:hAnsi="Segoe UI" w:cs="Segoe UI"/>
-          <w:bCs/>
-          <w:sz w:val="32"/>
-          <w:szCs w:val="28"/>
-        </w:rPr>
-        <w:t>Rivas</w:t>
-      </w:r>
-      <w:proofErr w:type="spellEnd"/>
+        <w:t>22141199   Astrid Nicolle Rivas Rivas</w:t>
+      </w:r>
     </w:p>
     <w:p>
       <w:pPr>
@@ -499,8 +468,20 @@
           <w:szCs w:val="28"/>
           <w:lang w:val="es-ES"/>
         </w:rPr>
-        <w:t xml:space="preserve"> Zuniga</w:t>
-      </w:r>
+        <w:t xml:space="preserve"> </w:t>
+      </w:r>
+      <w:proofErr w:type="spellStart"/>
+      <w:r>
+        <w:rPr>
+          <w:rFonts w:ascii="Segoe UI" w:hAnsi="Segoe UI" w:cs="Segoe UI"/>
+          <w:bCs/>
+          <w:sz w:val="32"/>
+          <w:szCs w:val="28"/>
+          <w:lang w:val="es-ES"/>
+        </w:rPr>
+        <w:t>Zuniga</w:t>
+      </w:r>
+      <w:proofErr w:type="spellEnd"/>
     </w:p>
     <w:p>
       <w:pPr>
@@ -669,17 +650,7 @@
           <w:szCs w:val="32"/>
           <w:lang w:val="es-HN"/>
         </w:rPr>
-        <w:t>1</w:t>
-      </w:r>
-      <w:r>
-        <w:rPr>
-          <w:rFonts w:ascii="Segoe UI" w:hAnsi="Segoe UI" w:cs="Segoe UI"/>
-          <w:b/>
-          <w:sz w:val="36"/>
-          <w:szCs w:val="32"/>
-          <w:lang w:val="es-HN"/>
-        </w:rPr>
-        <w:t>7</w:t>
+        <w:t>21</w:t>
       </w:r>
       <w:r>
         <w:rPr>
@@ -1670,7 +1641,7 @@
               </wp:anchor>
             </w:drawing>
           </mc:Choice>
-          <mc:Fallback xmlns:arto="http://schemas.microsoft.com/office/word/2006/arto" xmlns:a16="http://schemas.microsoft.com/office/drawing/2014/main" xmlns:a14="http://schemas.microsoft.com/office/drawing/2010/main" xmlns:pic="http://schemas.openxmlformats.org/drawingml/2006/picture" xmlns:a="http://schemas.openxmlformats.org/drawingml/2006/main">
+          <mc:Fallback xmlns:a="http://schemas.openxmlformats.org/drawingml/2006/main" xmlns:pic="http://schemas.openxmlformats.org/drawingml/2006/picture" xmlns:a14="http://schemas.microsoft.com/office/drawing/2010/main" xmlns:a16="http://schemas.microsoft.com/office/drawing/2014/main" xmlns:arto="http://schemas.microsoft.com/office/word/2006/arto">
             <w:pict>
               <v:group id="Google Shape;1410;p103" style="position:absolute;margin-left:290.05pt;margin-top:158.25pt;width:129.15pt;height:128.7pt;z-index:251658251" coordsize="27674,27664" o:spid="_x0000_s1026" w14:anchorId="55817C6B" o:gfxdata="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">
                 <v:shapetype id="_x0000_t32" coordsize="21600,21600" o:oned="t" filled="f" o:spt="32" path="m,l21600,21600e">
@@ -2197,7 +2168,7 @@
               </wp:anchor>
             </w:drawing>
           </mc:Choice>
-          <mc:Fallback xmlns:arto="http://schemas.microsoft.com/office/word/2006/arto" xmlns:a16="http://schemas.microsoft.com/office/drawing/2014/main" xmlns:a14="http://schemas.microsoft.com/office/drawing/2010/main" xmlns:pic="http://schemas.openxmlformats.org/drawingml/2006/picture" xmlns:a="http://schemas.openxmlformats.org/drawingml/2006/main">
+          <mc:Fallback xmlns:a="http://schemas.openxmlformats.org/drawingml/2006/main" xmlns:pic="http://schemas.openxmlformats.org/drawingml/2006/picture" xmlns:a14="http://schemas.microsoft.com/office/drawing/2010/main" xmlns:a16="http://schemas.microsoft.com/office/drawing/2014/main" xmlns:arto="http://schemas.microsoft.com/office/word/2006/arto">
             <w:pict>
               <v:group id="Google Shape;1410;p103" style="position:absolute;margin-left:120.25pt;margin-top:154.4pt;width:115.1pt;height:131.45pt;z-index:251658254" coordsize="27674,27664" coordorigin="19775" o:spid="_x0000_s1026" w14:anchorId="6D0BDF7A" o:gfxdata="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">
                 <v:shape id="Google Shape;1411;p103" style="position:absolute;left:21421;width:24504;height:0;visibility:visible;mso-wrap-style:square" o:spid="_x0000_s1027" strokecolor="#ed7d31 [3205]" strokeweight="1.5pt" o:connectortype="straight" type="#_x0000_t32" o:gfxdata="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"/>
@@ -6278,13 +6249,13 @@
         <w:pStyle w:val="Heading2"/>
         <w:spacing w:line="276" w:lineRule="auto"/>
       </w:pPr>
-      <w:bookmarkStart w:id="12" w:name="_Toc96515591"/>
-      <w:bookmarkStart w:id="13" w:name="_Toc98406658"/>
+      <w:bookmarkStart w:id="12" w:name="_Toc98406658"/>
+      <w:bookmarkStart w:id="13" w:name="_Toc96515591"/>
       <w:r>
         <w:lastRenderedPageBreak/>
         <w:t>1.3 DEFINICIÓN DEL PROBLEMA</w:t>
       </w:r>
-      <w:bookmarkEnd w:id="13"/>
+      <w:bookmarkEnd w:id="12"/>
     </w:p>
     <w:p>
       <w:pPr>
@@ -6295,7 +6266,7 @@
       <w:r>
         <w:t xml:space="preserve"> </w:t>
       </w:r>
-      <w:bookmarkEnd w:id="12"/>
+      <w:bookmarkEnd w:id="13"/>
     </w:p>
     <w:p>
       <w:pPr>
@@ -7770,41 +7741,13 @@
         <w:rPr>
           <w:lang w:val="es-HN"/>
         </w:rPr>
-        <w:t xml:space="preserve">Utilizando Google </w:t>
-      </w:r>
-      <w:proofErr w:type="spellStart"/>
-      <w:r>
-        <w:rPr>
-          <w:lang w:val="es-HN"/>
-        </w:rPr>
-        <w:t>Academiscs</w:t>
-      </w:r>
-      <w:proofErr w:type="spellEnd"/>
-      <w:r>
-        <w:rPr>
-          <w:lang w:val="es-HN"/>
-        </w:rPr>
-        <w:t xml:space="preserve">, hemos recopilado </w:t>
-      </w:r>
-      <w:r>
-        <w:rPr>
-          <w:lang w:val="es-HN"/>
-        </w:rPr>
-        <w:t xml:space="preserve">estudios previos realizados en </w:t>
-      </w:r>
-      <w:proofErr w:type="spellStart"/>
-      <w:r>
-        <w:rPr>
-          <w:lang w:val="es-HN"/>
-        </w:rPr>
-        <w:t>latinoamerica</w:t>
-      </w:r>
-      <w:proofErr w:type="spellEnd"/>
-      <w:r>
-        <w:rPr>
-          <w:lang w:val="es-HN"/>
-        </w:rPr>
-        <w:t xml:space="preserve"> como referencia</w:t>
+        <w:t xml:space="preserve">Utilizando Google Academiscs, hemos recopilado </w:t>
+      </w:r>
+      <w:r>
+        <w:rPr>
+          <w:lang w:val="es-HN"/>
+        </w:rPr>
+        <w:t>estudios previos realizados en latinoamerica como referencia</w:t>
       </w:r>
       <w:r>
         <w:rPr>
@@ -9143,55 +9086,7 @@
           <w:color w:val="000000" w:themeColor="text1"/>
           <w:lang w:val="es-HN"/>
         </w:rPr>
-        <w:t xml:space="preserve">Para nuestra investigación, nuestra </w:t>
-      </w:r>
-      <w:proofErr w:type="spellStart"/>
-      <w:r>
-        <w:rPr>
-          <w:color w:val="000000" w:themeColor="text1"/>
-          <w:lang w:val="es-HN"/>
-        </w:rPr>
-        <w:t>estrategía</w:t>
-      </w:r>
-      <w:proofErr w:type="spellEnd"/>
-      <w:r>
-        <w:rPr>
-          <w:color w:val="000000" w:themeColor="text1"/>
-          <w:lang w:val="es-HN"/>
-        </w:rPr>
-        <w:t xml:space="preserve"> es utilizar las redes sociales para compartir un “</w:t>
-      </w:r>
-      <w:proofErr w:type="gramStart"/>
-      <w:r>
-        <w:rPr>
-          <w:color w:val="000000" w:themeColor="text1"/>
-          <w:lang w:val="es-HN"/>
-        </w:rPr>
-        <w:t>link</w:t>
-      </w:r>
-      <w:proofErr w:type="gramEnd"/>
-      <w:r>
-        <w:rPr>
-          <w:color w:val="000000" w:themeColor="text1"/>
-          <w:lang w:val="es-HN"/>
-        </w:rPr>
-        <w:t xml:space="preserve">” de nuestra encuesta. Dicha </w:t>
-      </w:r>
-      <w:proofErr w:type="spellStart"/>
-      <w:r>
-        <w:rPr>
-          <w:color w:val="000000" w:themeColor="text1"/>
-          <w:lang w:val="es-HN"/>
-        </w:rPr>
-        <w:t>encuestra</w:t>
-      </w:r>
-      <w:proofErr w:type="spellEnd"/>
-      <w:r>
-        <w:rPr>
-          <w:color w:val="000000" w:themeColor="text1"/>
-          <w:lang w:val="es-HN"/>
-        </w:rPr>
-        <w:t xml:space="preserve"> tiene dos principales funciones:</w:t>
+        <w:t>Para nuestra investigación, nuestra estrategía es utilizar las redes sociales para compartir un “link” de nuestra encuesta. Dicha encuestra tiene dos principales funciones:</w:t>
       </w:r>
     </w:p>
     <w:p>
@@ -9231,21 +9126,7 @@
         <w:rPr>
           <w:color w:val="000000" w:themeColor="text1"/>
         </w:rPr>
-        <w:t>como emprendedor o “</w:t>
-      </w:r>
-      <w:proofErr w:type="spellStart"/>
-      <w:r>
-        <w:rPr>
-          <w:color w:val="000000" w:themeColor="text1"/>
-        </w:rPr>
-        <w:t>bystander</w:t>
-      </w:r>
-      <w:proofErr w:type="spellEnd"/>
-      <w:r>
-        <w:rPr>
-          <w:color w:val="000000" w:themeColor="text1"/>
-        </w:rPr>
-        <w:t xml:space="preserve">” </w:t>
+        <w:t xml:space="preserve">como emprendedor o “bystander” </w:t>
       </w:r>
     </w:p>
     <w:p>
@@ -9364,47 +9245,7 @@
         </w:numPr>
       </w:pPr>
       <w:r>
-        <w:t xml:space="preserve">Google </w:t>
-      </w:r>
-      <w:proofErr w:type="spellStart"/>
-      <w:r>
-        <w:t>Forms</w:t>
-      </w:r>
-      <w:proofErr w:type="spellEnd"/>
-      <w:r>
-        <w:t xml:space="preserve"> – Sistema que usaremos para realizar encuestas en </w:t>
-      </w:r>
-      <w:proofErr w:type="spellStart"/>
-      <w:r>
-        <w:t>linea</w:t>
-      </w:r>
-      <w:proofErr w:type="spellEnd"/>
-      <w:r>
-        <w:t xml:space="preserve">, repartiendo dicha encuesta en campus </w:t>
-      </w:r>
-      <w:proofErr w:type="spellStart"/>
-      <w:r>
-        <w:t>Unitec</w:t>
-      </w:r>
-      <w:proofErr w:type="spellEnd"/>
-      <w:r>
-        <w:t xml:space="preserve"> SPS y </w:t>
-      </w:r>
-      <w:proofErr w:type="spellStart"/>
-      <w:r>
-        <w:t>campis</w:t>
-      </w:r>
-      <w:proofErr w:type="spellEnd"/>
-      <w:r>
-        <w:t xml:space="preserve"> </w:t>
-      </w:r>
-      <w:proofErr w:type="spellStart"/>
-      <w:r>
-        <w:t>Unitec</w:t>
-      </w:r>
-      <w:proofErr w:type="spellEnd"/>
-      <w:r>
-        <w:t xml:space="preserve"> TGU.</w:t>
+        <w:t>Google Forms – Sistema que usaremos para realizar encuestas en linea, repartiendo dicha encuesta en campus Unitec SPS y campis Unitec TGU.</w:t>
       </w:r>
     </w:p>
     <w:p>
@@ -9422,29 +9263,8 @@
           <w:numId w:val="30"/>
         </w:numPr>
       </w:pPr>
-      <w:proofErr w:type="spellStart"/>
-      <w:r>
-        <w:t>Kaggle</w:t>
-      </w:r>
-      <w:proofErr w:type="spellEnd"/>
-      <w:r>
-        <w:t xml:space="preserve"> </w:t>
-      </w:r>
-      <w:proofErr w:type="gramStart"/>
-      <w:r>
-        <w:t>-  Sitio</w:t>
-      </w:r>
-      <w:proofErr w:type="gramEnd"/>
-      <w:r>
-        <w:t xml:space="preserve"> web con </w:t>
-      </w:r>
-      <w:proofErr w:type="spellStart"/>
-      <w:r>
-        <w:t>datasets</w:t>
-      </w:r>
-      <w:proofErr w:type="spellEnd"/>
-      <w:r>
-        <w:t xml:space="preserve"> públicos para tener datos de referencia.</w:t>
+      <w:r>
+        <w:t>Kaggle -  Sitio web con datasets públicos para tener datos de referencia.</w:t>
       </w:r>
     </w:p>
     <w:p>
@@ -9463,13 +9283,8 @@
           <w:numId w:val="30"/>
         </w:numPr>
       </w:pPr>
-      <w:proofErr w:type="spellStart"/>
-      <w:r>
-        <w:t>Jupyter</w:t>
-      </w:r>
-      <w:proofErr w:type="spellEnd"/>
-      <w:r>
-        <w:t xml:space="preserve"> Notebook - Herramienta de ciencia de datos utilizada    para analizar los datos que recopilaremos.</w:t>
+      <w:r>
+        <w:t>Jupyter Notebook - Herramienta de ciencia de datos utilizada    para analizar los datos que recopilaremos.</w:t>
       </w:r>
       <w:r>
         <w:br w:type="page"/>
@@ -10571,8 +10386,8 @@
         <w:t xml:space="preserve">  </w:t>
       </w:r>
     </w:p>
-    <w:bookmarkStart w:id="43" w:name="_Toc98406684" w:displacedByCustomXml="next"/>
-    <w:bookmarkStart w:id="44" w:name="_Toc96515596" w:displacedByCustomXml="next"/>
+    <w:bookmarkStart w:id="43" w:name="_Toc96515596" w:displacedByCustomXml="next"/>
+    <w:bookmarkStart w:id="44" w:name="_Toc98406684" w:displacedByCustomXml="next"/>
     <w:sdt>
       <w:sdtPr>
         <w:rPr>
@@ -16266,7 +16081,7 @@
   <w:font w:name="Symbol">
     <w:panose1 w:val="05050102010706020507"/>
     <w:charset w:val="02"/>
-    <w:family w:val="roman"/>
+    <w:family w:val="decorative"/>
     <w:pitch w:val="variable"/>
     <w:sig w:usb0="00000000" w:usb1="10000000" w:usb2="00000000" w:usb3="00000000" w:csb0="80000000" w:csb1="00000000"/>
   </w:font>
@@ -16286,10 +16101,10 @@
   </w:font>
   <w:font w:name="Wingdings">
     <w:panose1 w:val="05000000000000000000"/>
-    <w:charset w:val="02"/>
-    <w:family w:val="auto"/>
+    <w:charset w:val="4D"/>
+    <w:family w:val="decorative"/>
     <w:pitch w:val="variable"/>
-    <w:sig w:usb0="00000000" w:usb1="10000000" w:usb2="00000000" w:usb3="00000000" w:csb0="80000000" w:csb1="00000000"/>
+    <w:sig w:usb0="00000003" w:usb1="00000000" w:usb2="00000000" w:usb3="00000000" w:csb0="80000001" w:csb1="00000000"/>
   </w:font>
   <w:font w:name="Arial">
     <w:panose1 w:val="020B0604020202020204"/>
@@ -16329,7 +16144,7 @@
   </w:font>
   <w:font w:name="Rozha One">
     <w:altName w:val="Cambria"/>
-    <w:panose1 w:val="00000000000000000000"/>
+    <w:panose1 w:val="020B0604020202020204"/>
     <w:charset w:val="00"/>
     <w:family w:val="roman"/>
     <w:notTrueType/>
@@ -16352,11 +16167,13 @@
   </w:font>
   <w:font w:name="UICTFontTextStyleBody">
     <w:altName w:val="Cambria"/>
+    <w:panose1 w:val="020B0604020202020204"/>
     <w:charset w:val="00"/>
     <w:family w:val="roman"/>
     <w:pitch w:val="default"/>
   </w:font>
   <w:font w:name="Yu Mincho">
+    <w:panose1 w:val="02020400000000000000"/>
     <w:charset w:val="80"/>
     <w:family w:val="roman"/>
     <w:pitch w:val="variable"/>
@@ -16392,6 +16209,7 @@
     <w:rsid w:val="000D3B2D"/>
     <w:rsid w:val="001E6189"/>
     <w:rsid w:val="002B3DB4"/>
+    <w:rsid w:val="00465D5C"/>
     <w:rsid w:val="004F554A"/>
     <w:rsid w:val="005368E8"/>
     <w:rsid w:val="006B0394"/>
@@ -17122,12 +16940,6 @@
 </file>
 
 <file path=customXml/item1.xml><?xml version="1.0" encoding="utf-8"?>
-<p:properties xmlns:p="http://schemas.microsoft.com/office/2006/metadata/properties" xmlns:xsi="http://www.w3.org/2001/XMLSchema-instance" xmlns:pc="http://schemas.microsoft.com/office/infopath/2007/PartnerControls">
-  <documentManagement/>
-</p:properties>
-</file>
-
-<file path=customXml/item2.xml><?xml version="1.0" encoding="utf-8"?>
 <b:Sources xmlns:b="http://schemas.openxmlformats.org/officeDocument/2006/bibliography" xmlns="http://schemas.openxmlformats.org/officeDocument/2006/bibliography" SelectedStyle="\APASixthEditionOfficeOnline.xsl" StyleName="APA" Version="6">
   <b:Source>
     <b:Tag>Pin20</b:Tag>
@@ -17232,16 +17044,13 @@
 </b:Sources>
 </file>
 
-<file path=customXml/item3.xml><?xml version="1.0" encoding="utf-8"?>
-<?mso-contentType ?>
-<FormTemplates xmlns="http://schemas.microsoft.com/sharepoint/v3/contenttype/forms">
-  <Display>DocumentLibraryForm</Display>
-  <Edit>DocumentLibraryForm</Edit>
-  <New>DocumentLibraryForm</New>
-</FormTemplates>
+<file path=customXml/item2.xml><?xml version="1.0" encoding="utf-8"?>
+<p:properties xmlns:p="http://schemas.microsoft.com/office/2006/metadata/properties" xmlns:xsi="http://www.w3.org/2001/XMLSchema-instance" xmlns:pc="http://schemas.microsoft.com/office/infopath/2007/PartnerControls">
+  <documentManagement/>
+</p:properties>
 </file>
 
-<file path=customXml/item4.xml><?xml version="1.0" encoding="utf-8"?>
+<file path=customXml/item3.xml><?xml version="1.0" encoding="utf-8"?>
 <ct:contentTypeSchema xmlns:ct="http://schemas.microsoft.com/office/2006/metadata/contentType" xmlns:ma="http://schemas.microsoft.com/office/2006/metadata/properties/metaAttributes" ct:_="" ma:_="" ma:contentTypeName="Document" ma:contentTypeID="0x010100F1968224ABFB744D8EB29A75FF9A5F2D" ma:contentTypeVersion="5" ma:contentTypeDescription="Create a new document." ma:contentTypeScope="" ma:versionID="6749c932061b609bca9f50b4e21a8799">
   <xsd:schema xmlns:xsd="http://www.w3.org/2001/XMLSchema" xmlns:xs="http://www.w3.org/2001/XMLSchema" xmlns:p="http://schemas.microsoft.com/office/2006/metadata/properties" xmlns:ns3="36b0fc30-e0ab-4fb8-85c1-da9eaee9b151" xmlns:ns4="2308670c-6ca3-443c-878c-2c6fd25ee338" targetNamespace="http://schemas.microsoft.com/office/2006/metadata/properties" ma:root="true" ma:fieldsID="4a2ed48fa0607120a3b6621b6909b976" ns3:_="" ns4:_="">
     <xsd:import namespace="36b0fc30-e0ab-4fb8-85c1-da9eaee9b151"/>
@@ -17412,7 +17221,24 @@
 </ct:contentTypeSchema>
 </file>
 
+<file path=customXml/item4.xml><?xml version="1.0" encoding="utf-8"?>
+<?mso-contentType ?>
+<FormTemplates xmlns="http://schemas.microsoft.com/sharepoint/v3/contenttype/forms">
+  <Display>DocumentLibraryForm</Display>
+  <Edit>DocumentLibraryForm</Edit>
+  <New>DocumentLibraryForm</New>
+</FormTemplates>
+</file>
+
 <file path=customXml/itemProps1.xml><?xml version="1.0" encoding="utf-8"?>
+<ds:datastoreItem xmlns:ds="http://schemas.openxmlformats.org/officeDocument/2006/customXml" ds:itemID="{D1600717-E19E-4E5F-955F-9C1E591F2E0E}">
+  <ds:schemaRefs>
+    <ds:schemaRef ds:uri="http://schemas.openxmlformats.org/officeDocument/2006/bibliography"/>
+  </ds:schemaRefs>
+</ds:datastoreItem>
+</file>
+
+<file path=customXml/itemProps2.xml><?xml version="1.0" encoding="utf-8"?>
 <ds:datastoreItem xmlns:ds="http://schemas.openxmlformats.org/officeDocument/2006/customXml" ds:itemID="{DE44CB12-C40A-4DF4-8500-EB4CC13C0FC7}">
   <ds:schemaRefs>
     <ds:schemaRef ds:uri="http://schemas.microsoft.com/office/2006/metadata/properties"/>
@@ -17421,23 +17247,7 @@
 </ds:datastoreItem>
 </file>
 
-<file path=customXml/itemProps2.xml><?xml version="1.0" encoding="utf-8"?>
-<ds:datastoreItem xmlns:ds="http://schemas.openxmlformats.org/officeDocument/2006/customXml" ds:itemID="{D1600717-E19E-4E5F-955F-9C1E591F2E0E}">
-  <ds:schemaRefs>
-    <ds:schemaRef ds:uri="http://schemas.openxmlformats.org/officeDocument/2006/bibliography"/>
-  </ds:schemaRefs>
-</ds:datastoreItem>
-</file>
-
 <file path=customXml/itemProps3.xml><?xml version="1.0" encoding="utf-8"?>
-<ds:datastoreItem xmlns:ds="http://schemas.openxmlformats.org/officeDocument/2006/customXml" ds:itemID="{8C9E55E1-2671-4B8C-A2B6-0F820D248BF0}">
-  <ds:schemaRefs>
-    <ds:schemaRef ds:uri="http://schemas.microsoft.com/sharepoint/v3/contenttype/forms"/>
-  </ds:schemaRefs>
-</ds:datastoreItem>
-</file>
-
-<file path=customXml/itemProps4.xml><?xml version="1.0" encoding="utf-8"?>
 <ds:datastoreItem xmlns:ds="http://schemas.openxmlformats.org/officeDocument/2006/customXml" ds:itemID="{7AB80419-A485-4EF8-9F93-1E126BE410DC}">
   <ds:schemaRefs>
     <ds:schemaRef ds:uri="http://schemas.microsoft.com/office/2006/metadata/contentType"/>
@@ -17454,4 +17264,12 @@
     <ds:schemaRef ds:uri="http://schemas.microsoft.com/internal/obd"/>
   </ds:schemaRefs>
 </ds:datastoreItem>
+</file>
+
+<file path=customXml/itemProps4.xml><?xml version="1.0" encoding="utf-8"?>
+<ds:datastoreItem xmlns:ds="http://schemas.openxmlformats.org/officeDocument/2006/customXml" ds:itemID="{8C9E55E1-2671-4B8C-A2B6-0F820D248BF0}">
+  <ds:schemaRefs>
+    <ds:schemaRef ds:uri="http://schemas.microsoft.com/sharepoint/v3/contenttype/forms"/>
+  </ds:schemaRefs>
+</ds:datastoreItem>
 </file>
</xml_diff>

<commit_message>
Agregando Cambios del S9
</commit_message>
<xml_diff>
--- a/Semana 9/El desempleo y los nuevos emprendimientos que surgieron durante la pandemia en Honduras - Final.docx
+++ b/Semana 9/El desempleo y los nuevos emprendimientos que surgieron durante la pandemia en Honduras - Final.docx
@@ -733,7 +733,7 @@
         </w:rPr>
       </w:pPr>
       <w:bookmarkStart w:id="1" w:name="_Toc96515586"/>
-      <w:bookmarkStart w:id="2" w:name="_Toc98390674"/>
+      <w:bookmarkStart w:id="2" w:name="_Toc98406652"/>
       <w:r>
         <w:rPr>
           <w:rFonts w:eastAsia="Times New Roman"/>
@@ -790,232 +790,13 @@
         <mc:AlternateContent>
           <mc:Choice Requires="wpg">
             <w:drawing>
-              <wp:anchor distT="0" distB="0" distL="114300" distR="114300" simplePos="0" relativeHeight="251658247" behindDoc="0" locked="0" layoutInCell="1" allowOverlap="1" wp14:anchorId="4E43EC2D" wp14:editId="333E5A7D">
+              <wp:anchor distT="0" distB="0" distL="114300" distR="114300" simplePos="0" relativeHeight="251658241" behindDoc="0" locked="0" layoutInCell="1" allowOverlap="1" wp14:anchorId="67CF4927" wp14:editId="290E20CE">
                 <wp:simplePos x="0" y="0"/>
                 <wp:positionH relativeFrom="column">
-                  <wp:posOffset>1405255</wp:posOffset>
+                  <wp:posOffset>3747497</wp:posOffset>
                 </wp:positionH>
                 <wp:positionV relativeFrom="paragraph">
-                  <wp:posOffset>26670</wp:posOffset>
-                </wp:positionV>
-                <wp:extent cx="1506220" cy="1635125"/>
-                <wp:effectExtent l="0" t="0" r="17780" b="1146175"/>
-                <wp:wrapNone/>
-                <wp:docPr id="100" name="Google Shape;1405;p103"/>
-                <wp:cNvGraphicFramePr/>
-                <a:graphic xmlns:a="http://schemas.openxmlformats.org/drawingml/2006/main">
-                  <a:graphicData uri="http://schemas.microsoft.com/office/word/2010/wordprocessingGroup">
-                    <wpg:wgp>
-                      <wpg:cNvGrpSpPr/>
-                      <wpg:grpSpPr>
-                        <a:xfrm>
-                          <a:off x="0" y="0"/>
-                          <a:ext cx="1506220" cy="1635125"/>
-                          <a:chOff x="124799" y="1"/>
-                          <a:chExt cx="2767450" cy="2766400"/>
-                        </a:xfrm>
-                      </wpg:grpSpPr>
-                      <wps:wsp>
-                        <wps:cNvPr id="101" name="Google Shape;1406;p103"/>
-                        <wps:cNvCnPr/>
-                        <wps:spPr>
-                          <a:xfrm>
-                            <a:off x="289449" y="1"/>
-                            <a:ext cx="2450400" cy="0"/>
-                          </a:xfrm>
-                          <a:prstGeom prst="straightConnector1">
-                            <a:avLst/>
-                          </a:prstGeom>
-                          <a:noFill/>
-                          <a:ln w="19050" cap="flat" cmpd="sng">
-                            <a:solidFill>
-                              <a:schemeClr val="accent2"/>
-                            </a:solidFill>
-                            <a:prstDash val="solid"/>
-                            <a:round/>
-                            <a:headEnd type="none" w="med" len="med"/>
-                            <a:tailEnd type="none" w="med" len="med"/>
-                          </a:ln>
-                        </wps:spPr>
-                        <wps:bodyPr/>
-                      </wps:wsp>
-                      <wps:wsp>
-                        <wps:cNvPr id="102" name="Google Shape;1407;p103"/>
-                        <wps:cNvCnPr/>
-                        <wps:spPr>
-                          <a:xfrm>
-                            <a:off x="289449" y="2766401"/>
-                            <a:ext cx="2450400" cy="0"/>
-                          </a:xfrm>
-                          <a:prstGeom prst="straightConnector1">
-                            <a:avLst/>
-                          </a:prstGeom>
-                          <a:noFill/>
-                          <a:ln w="19050" cap="flat" cmpd="sng">
-                            <a:solidFill>
-                              <a:schemeClr val="accent2"/>
-                            </a:solidFill>
-                            <a:prstDash val="solid"/>
-                            <a:round/>
-                            <a:headEnd type="none" w="med" len="med"/>
-                            <a:tailEnd type="none" w="med" len="med"/>
-                          </a:ln>
-                        </wps:spPr>
-                        <wps:bodyPr/>
-                      </wps:wsp>
-                      <wps:wsp>
-                        <wps:cNvPr id="103" name="Google Shape;1408;p103"/>
-                        <wps:cNvCnPr/>
-                        <wps:spPr>
-                          <a:xfrm>
-                            <a:off x="2892249" y="152401"/>
-                            <a:ext cx="0" cy="2461800"/>
-                          </a:xfrm>
-                          <a:prstGeom prst="straightConnector1">
-                            <a:avLst/>
-                          </a:prstGeom>
-                          <a:noFill/>
-                          <a:ln w="19050" cap="flat" cmpd="sng">
-                            <a:solidFill>
-                              <a:schemeClr val="accent2"/>
-                            </a:solidFill>
-                            <a:prstDash val="solid"/>
-                            <a:round/>
-                            <a:headEnd type="none" w="med" len="med"/>
-                            <a:tailEnd type="none" w="med" len="med"/>
-                          </a:ln>
-                        </wps:spPr>
-                        <wps:bodyPr/>
-                      </wps:wsp>
-                      <wps:wsp>
-                        <wps:cNvPr id="104" name="Google Shape;1409;p103"/>
-                        <wps:cNvCnPr/>
-                        <wps:spPr>
-                          <a:xfrm>
-                            <a:off x="124799" y="152401"/>
-                            <a:ext cx="0" cy="2461800"/>
-                          </a:xfrm>
-                          <a:prstGeom prst="straightConnector1">
-                            <a:avLst/>
-                          </a:prstGeom>
-                          <a:noFill/>
-                          <a:ln w="19050" cap="flat" cmpd="sng">
-                            <a:solidFill>
-                              <a:schemeClr val="accent2"/>
-                            </a:solidFill>
-                            <a:prstDash val="solid"/>
-                            <a:round/>
-                            <a:headEnd type="none" w="med" len="med"/>
-                            <a:tailEnd type="none" w="med" len="med"/>
-                          </a:ln>
-                        </wps:spPr>
-                        <wps:bodyPr/>
-                      </wps:wsp>
-                    </wpg:wgp>
-                  </a:graphicData>
-                </a:graphic>
-              </wp:anchor>
-            </w:drawing>
-          </mc:Choice>
-          <mc:Fallback xmlns:arto="http://schemas.microsoft.com/office/word/2006/arto" xmlns:a16="http://schemas.microsoft.com/office/drawing/2014/main" xmlns:a14="http://schemas.microsoft.com/office/drawing/2010/main" xmlns:pic="http://schemas.openxmlformats.org/drawingml/2006/picture" xmlns:a="http://schemas.openxmlformats.org/drawingml/2006/main">
-            <w:pict>
-              <v:group id="Google Shape;1405;p103" style="position:absolute;margin-left:110.65pt;margin-top:2.1pt;width:118.6pt;height:128.75pt;z-index:251673600" coordsize="27674,27664" coordorigin="1247" o:spid="_x0000_s1026" w14:anchorId="1CBB4BAD" o:gfxdata="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">
-                <v:shapetype id="_x0000_t32" coordsize="21600,21600" o:oned="t" filled="f" o:spt="32" path="m,l21600,21600e">
-                  <v:path fillok="f" arrowok="t" o:connecttype="none"/>
-                  <o:lock v:ext="edit" shapetype="t"/>
-                </v:shapetype>
-                <v:shape id="Google Shape;1406;p103" style="position:absolute;left:2894;width:24504;height:0;visibility:visible;mso-wrap-style:square" o:spid="_x0000_s1027" strokecolor="#ed7d31 [3205]" strokeweight="1.5pt" o:connectortype="straight" type="#_x0000_t32" o:gfxdata="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"/>
-                <v:shape id="Google Shape;1407;p103" style="position:absolute;left:2894;top:27664;width:24504;height:0;visibility:visible;mso-wrap-style:square" o:spid="_x0000_s1028" strokecolor="#ed7d31 [3205]" strokeweight="1.5pt" o:connectortype="straight" type="#_x0000_t32" o:gfxdata="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"/>
-                <v:shape id="Google Shape;1408;p103" style="position:absolute;left:28922;top:1524;width:0;height:24618;visibility:visible;mso-wrap-style:square" o:spid="_x0000_s1029" strokecolor="#ed7d31 [3205]" strokeweight="1.5pt" o:connectortype="straight" type="#_x0000_t32" o:gfxdata="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"/>
-                <v:shape id="Google Shape;1409;p103" style="position:absolute;left:1247;top:1524;width:0;height:24618;visibility:visible;mso-wrap-style:square" o:spid="_x0000_s1030" strokecolor="#ed7d31 [3205]" strokeweight="1.5pt" o:connectortype="straight" type="#_x0000_t32" o:gfxdata="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"/>
-              </v:group>
-            </w:pict>
-          </mc:Fallback>
-        </mc:AlternateContent>
-      </w:r>
-      <w:r>
-        <w:rPr>
-          <w:rFonts w:ascii="Segoe UI" w:hAnsi="Segoe UI" w:cs="Segoe UI"/>
-          <w:b/>
-          <w:noProof/>
-          <w:sz w:val="36"/>
-          <w:szCs w:val="32"/>
-        </w:rPr>
-        <w:drawing>
-          <wp:anchor distT="0" distB="0" distL="114300" distR="114300" simplePos="0" relativeHeight="251658248" behindDoc="0" locked="0" layoutInCell="1" allowOverlap="1" wp14:anchorId="08F8E898" wp14:editId="556F8B43">
-            <wp:simplePos x="0" y="0"/>
-            <wp:positionH relativeFrom="column">
-              <wp:posOffset>1457374</wp:posOffset>
-            </wp:positionH>
-            <wp:positionV relativeFrom="paragraph">
-              <wp:posOffset>127711</wp:posOffset>
-            </wp:positionV>
-            <wp:extent cx="1354455" cy="1377950"/>
-            <wp:effectExtent l="0" t="0" r="0" b="0"/>
-            <wp:wrapNone/>
-            <wp:docPr id="105" name="Imagen 139" descr="Una mujer con el cabello largo&#10;&#10;Descripción generada automáticamente">
-              <a:extLst xmlns:a="http://schemas.openxmlformats.org/drawingml/2006/main">
-                <a:ext uri="{FF2B5EF4-FFF2-40B4-BE49-F238E27FC236}">
-                  <a16:creationId xmlns:a16="http://schemas.microsoft.com/office/drawing/2014/main" id="{3E9E6D71-FD36-4ED1-9CEB-BCB3029945CF}"/>
-                </a:ext>
-              </a:extLst>
-            </wp:docPr>
-            <wp:cNvGraphicFramePr>
-              <a:graphicFrameLocks xmlns:a="http://schemas.openxmlformats.org/drawingml/2006/main" noChangeAspect="1"/>
-            </wp:cNvGraphicFramePr>
-            <a:graphic xmlns:a="http://schemas.openxmlformats.org/drawingml/2006/main">
-              <a:graphicData uri="http://schemas.openxmlformats.org/drawingml/2006/picture">
-                <pic:pic xmlns:pic="http://schemas.openxmlformats.org/drawingml/2006/picture">
-                  <pic:nvPicPr>
-                    <pic:cNvPr id="140" name="Imagen 139" descr="Una mujer con el cabello largo&#10;&#10;Descripción generada automáticamente">
-                      <a:extLst>
-                        <a:ext uri="{FF2B5EF4-FFF2-40B4-BE49-F238E27FC236}">
-                          <a16:creationId xmlns:a16="http://schemas.microsoft.com/office/drawing/2014/main" id="{3E9E6D71-FD36-4ED1-9CEB-BCB3029945CF}"/>
-                        </a:ext>
-                      </a:extLst>
-                    </pic:cNvPr>
-                    <pic:cNvPicPr>
-                      <a:picLocks noChangeAspect="1"/>
-                    </pic:cNvPicPr>
-                  </pic:nvPicPr>
-                  <pic:blipFill rotWithShape="1">
-                    <a:blip r:embed="rId12"/>
-                    <a:srcRect t="12699"/>
-                    <a:stretch/>
-                  </pic:blipFill>
-                  <pic:spPr>
-                    <a:xfrm>
-                      <a:off x="0" y="0"/>
-                      <a:ext cx="1354455" cy="1377950"/>
-                    </a:xfrm>
-                    <a:prstGeom prst="rect">
-                      <a:avLst/>
-                    </a:prstGeom>
-                  </pic:spPr>
-                </pic:pic>
-              </a:graphicData>
-            </a:graphic>
-          </wp:anchor>
-        </w:drawing>
-      </w:r>
-      <w:r>
-        <w:rPr>
-          <w:rFonts w:ascii="Segoe UI" w:hAnsi="Segoe UI" w:cs="Segoe UI"/>
-          <w:b/>
-          <w:noProof/>
-          <w:sz w:val="36"/>
-          <w:szCs w:val="32"/>
-        </w:rPr>
-        <mc:AlternateContent>
-          <mc:Choice Requires="wpg">
-            <w:drawing>
-              <wp:anchor distT="0" distB="0" distL="114300" distR="114300" simplePos="0" relativeHeight="251658241" behindDoc="0" locked="0" layoutInCell="1" allowOverlap="1" wp14:anchorId="67CF4927" wp14:editId="2CCD4F32">
-                <wp:simplePos x="0" y="0"/>
-                <wp:positionH relativeFrom="column">
-                  <wp:posOffset>3718560</wp:posOffset>
-                </wp:positionH>
-                <wp:positionV relativeFrom="paragraph">
-                  <wp:posOffset>35560</wp:posOffset>
+                  <wp:posOffset>133944</wp:posOffset>
                 </wp:positionV>
                 <wp:extent cx="1605280" cy="1657985"/>
                 <wp:effectExtent l="0" t="0" r="13970" b="1123315"/>
@@ -1166,17 +947,236 @@
               </wp:anchor>
             </w:drawing>
           </mc:Choice>
-          <mc:Fallback xmlns:arto="http://schemas.microsoft.com/office/word/2006/arto" xmlns:a16="http://schemas.microsoft.com/office/drawing/2014/main" xmlns:a14="http://schemas.microsoft.com/office/drawing/2010/main" xmlns:pic="http://schemas.openxmlformats.org/drawingml/2006/picture" xmlns:a="http://schemas.openxmlformats.org/drawingml/2006/main">
+          <mc:Fallback>
             <w:pict>
-              <v:group id="Google Shape;1410;p103" style="position:absolute;margin-left:292.8pt;margin-top:2.8pt;width:126.4pt;height:130.55pt;z-index:251661312" coordsize="27674,27664" coordorigin="18369" o:spid="_x0000_s1026" w14:anchorId="543D8CE6" o:gfxdata="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">
-                <v:shape id="Google Shape;1411;p103" style="position:absolute;left:20015;width:24504;height:0;visibility:visible;mso-wrap-style:square" o:spid="_x0000_s1027" strokecolor="#ed7d31 [3205]" strokeweight="1.5pt" o:connectortype="straight" type="#_x0000_t32" o:gfxdata="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"/>
-                <v:shape id="Google Shape;1412;p103" style="position:absolute;left:20015;top:27664;width:24504;height:0;visibility:visible;mso-wrap-style:square" o:spid="_x0000_s1028" strokecolor="#ed7d31 [3205]" strokeweight="1.5pt" o:connectortype="straight" type="#_x0000_t32" o:gfxdata="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"/>
-                <v:shape id="Google Shape;1413;p103" style="position:absolute;left:46043;top:1524;width:0;height:24618;visibility:visible;mso-wrap-style:square" o:spid="_x0000_s1029" strokecolor="#ed7d31 [3205]" strokeweight="1.5pt" o:connectortype="straight" type="#_x0000_t32" o:gfxdata="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"/>
-                <v:shape id="Google Shape;1414;p103" style="position:absolute;left:18369;top:1524;width:0;height:24618;visibility:visible;mso-wrap-style:square" o:spid="_x0000_s1030" strokecolor="#ed7d31 [3205]" strokeweight="1.5pt" o:connectortype="straight" type="#_x0000_t32" o:gfxdata="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"/>
+              <v:group w14:anchorId="2F3084A8" id="Google Shape;1410;p103" o:spid="_x0000_s1026" style="position:absolute;margin-left:295.1pt;margin-top:10.55pt;width:126.4pt;height:130.55pt;z-index:251658241" coordorigin="18369" coordsize="27674,27664" o:gfxdata="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">
+                <v:shapetype id="_x0000_t32" coordsize="21600,21600" o:spt="32" o:oned="t" path="m,l21600,21600e" filled="f">
+                  <v:path arrowok="t" fillok="f" o:connecttype="none"/>
+                  <o:lock v:ext="edit" shapetype="t"/>
+                </v:shapetype>
+                <v:shape id="Google Shape;1411;p103" o:spid="_x0000_s1027" type="#_x0000_t32" style="position:absolute;left:20015;width:24504;height:0;visibility:visible;mso-wrap-style:square" o:connectortype="straight" o:gfxdata="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" strokecolor="#ed7d31 [3205]" strokeweight="1.5pt"/>
+                <v:shape id="Google Shape;1412;p103" o:spid="_x0000_s1028" type="#_x0000_t32" style="position:absolute;left:20015;top:27664;width:24504;height:0;visibility:visible;mso-wrap-style:square" o:connectortype="straight" o:gfxdata="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" strokecolor="#ed7d31 [3205]" strokeweight="1.5pt"/>
+                <v:shape id="Google Shape;1413;p103" o:spid="_x0000_s1029" type="#_x0000_t32" style="position:absolute;left:46043;top:1524;width:0;height:24618;visibility:visible;mso-wrap-style:square" o:connectortype="straight" o:gfxdata="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" strokecolor="#ed7d31 [3205]" strokeweight="1.5pt"/>
+                <v:shape id="Google Shape;1414;p103" o:spid="_x0000_s1030" type="#_x0000_t32" style="position:absolute;left:18369;top:1524;width:0;height:24618;visibility:visible;mso-wrap-style:square" o:connectortype="straight" o:gfxdata="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" strokecolor="#ed7d31 [3205]" strokeweight="1.5pt"/>
               </v:group>
             </w:pict>
           </mc:Fallback>
         </mc:AlternateContent>
+      </w:r>
+      <w:r>
+        <w:rPr>
+          <w:rFonts w:ascii="Segoe UI" w:hAnsi="Segoe UI" w:cs="Segoe UI"/>
+          <w:b/>
+          <w:noProof/>
+          <w:sz w:val="36"/>
+          <w:szCs w:val="32"/>
+        </w:rPr>
+        <mc:AlternateContent>
+          <mc:Choice Requires="wpg">
+            <w:drawing>
+              <wp:anchor distT="0" distB="0" distL="114300" distR="114300" simplePos="0" relativeHeight="251658247" behindDoc="0" locked="0" layoutInCell="1" allowOverlap="1" wp14:anchorId="4E43EC2D" wp14:editId="6469A739">
+                <wp:simplePos x="0" y="0"/>
+                <wp:positionH relativeFrom="column">
+                  <wp:posOffset>1411171</wp:posOffset>
+                </wp:positionH>
+                <wp:positionV relativeFrom="paragraph">
+                  <wp:posOffset>107692</wp:posOffset>
+                </wp:positionV>
+                <wp:extent cx="1506220" cy="1635125"/>
+                <wp:effectExtent l="0" t="0" r="17780" b="1146175"/>
+                <wp:wrapNone/>
+                <wp:docPr id="100" name="Google Shape;1405;p103"/>
+                <wp:cNvGraphicFramePr/>
+                <a:graphic xmlns:a="http://schemas.openxmlformats.org/drawingml/2006/main">
+                  <a:graphicData uri="http://schemas.microsoft.com/office/word/2010/wordprocessingGroup">
+                    <wpg:wgp>
+                      <wpg:cNvGrpSpPr/>
+                      <wpg:grpSpPr>
+                        <a:xfrm>
+                          <a:off x="0" y="0"/>
+                          <a:ext cx="1506220" cy="1635125"/>
+                          <a:chOff x="124799" y="1"/>
+                          <a:chExt cx="2767450" cy="2766400"/>
+                        </a:xfrm>
+                      </wpg:grpSpPr>
+                      <wps:wsp>
+                        <wps:cNvPr id="101" name="Google Shape;1406;p103"/>
+                        <wps:cNvCnPr/>
+                        <wps:spPr>
+                          <a:xfrm>
+                            <a:off x="289449" y="1"/>
+                            <a:ext cx="2450400" cy="0"/>
+                          </a:xfrm>
+                          <a:prstGeom prst="straightConnector1">
+                            <a:avLst/>
+                          </a:prstGeom>
+                          <a:noFill/>
+                          <a:ln w="19050" cap="flat" cmpd="sng">
+                            <a:solidFill>
+                              <a:schemeClr val="accent2"/>
+                            </a:solidFill>
+                            <a:prstDash val="solid"/>
+                            <a:round/>
+                            <a:headEnd type="none" w="med" len="med"/>
+                            <a:tailEnd type="none" w="med" len="med"/>
+                          </a:ln>
+                        </wps:spPr>
+                        <wps:bodyPr/>
+                      </wps:wsp>
+                      <wps:wsp>
+                        <wps:cNvPr id="102" name="Google Shape;1407;p103"/>
+                        <wps:cNvCnPr/>
+                        <wps:spPr>
+                          <a:xfrm>
+                            <a:off x="289449" y="2766401"/>
+                            <a:ext cx="2450400" cy="0"/>
+                          </a:xfrm>
+                          <a:prstGeom prst="straightConnector1">
+                            <a:avLst/>
+                          </a:prstGeom>
+                          <a:noFill/>
+                          <a:ln w="19050" cap="flat" cmpd="sng">
+                            <a:solidFill>
+                              <a:schemeClr val="accent2"/>
+                            </a:solidFill>
+                            <a:prstDash val="solid"/>
+                            <a:round/>
+                            <a:headEnd type="none" w="med" len="med"/>
+                            <a:tailEnd type="none" w="med" len="med"/>
+                          </a:ln>
+                        </wps:spPr>
+                        <wps:bodyPr/>
+                      </wps:wsp>
+                      <wps:wsp>
+                        <wps:cNvPr id="103" name="Google Shape;1408;p103"/>
+                        <wps:cNvCnPr/>
+                        <wps:spPr>
+                          <a:xfrm>
+                            <a:off x="2892249" y="152401"/>
+                            <a:ext cx="0" cy="2461800"/>
+                          </a:xfrm>
+                          <a:prstGeom prst="straightConnector1">
+                            <a:avLst/>
+                          </a:prstGeom>
+                          <a:noFill/>
+                          <a:ln w="19050" cap="flat" cmpd="sng">
+                            <a:solidFill>
+                              <a:schemeClr val="accent2"/>
+                            </a:solidFill>
+                            <a:prstDash val="solid"/>
+                            <a:round/>
+                            <a:headEnd type="none" w="med" len="med"/>
+                            <a:tailEnd type="none" w="med" len="med"/>
+                          </a:ln>
+                        </wps:spPr>
+                        <wps:bodyPr/>
+                      </wps:wsp>
+                      <wps:wsp>
+                        <wps:cNvPr id="104" name="Google Shape;1409;p103"/>
+                        <wps:cNvCnPr/>
+                        <wps:spPr>
+                          <a:xfrm>
+                            <a:off x="124799" y="152401"/>
+                            <a:ext cx="0" cy="2461800"/>
+                          </a:xfrm>
+                          <a:prstGeom prst="straightConnector1">
+                            <a:avLst/>
+                          </a:prstGeom>
+                          <a:noFill/>
+                          <a:ln w="19050" cap="flat" cmpd="sng">
+                            <a:solidFill>
+                              <a:schemeClr val="accent2"/>
+                            </a:solidFill>
+                            <a:prstDash val="solid"/>
+                            <a:round/>
+                            <a:headEnd type="none" w="med" len="med"/>
+                            <a:tailEnd type="none" w="med" len="med"/>
+                          </a:ln>
+                        </wps:spPr>
+                        <wps:bodyPr/>
+                      </wps:wsp>
+                    </wpg:wgp>
+                  </a:graphicData>
+                </a:graphic>
+              </wp:anchor>
+            </w:drawing>
+          </mc:Choice>
+          <mc:Fallback>
+            <w:pict>
+              <v:group w14:anchorId="0F48AED3" id="Google Shape;1405;p103" o:spid="_x0000_s1026" style="position:absolute;margin-left:111.1pt;margin-top:8.5pt;width:118.6pt;height:128.75pt;z-index:251658247" coordorigin="1247" coordsize="27674,27664" o:gfxdata="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">
+                <v:shape id="Google Shape;1406;p103" o:spid="_x0000_s1027" type="#_x0000_t32" style="position:absolute;left:2894;width:24504;height:0;visibility:visible;mso-wrap-style:square" o:connectortype="straight" o:gfxdata="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" strokecolor="#ed7d31 [3205]" strokeweight="1.5pt"/>
+                <v:shape id="Google Shape;1407;p103" o:spid="_x0000_s1028" type="#_x0000_t32" style="position:absolute;left:2894;top:27664;width:24504;height:0;visibility:visible;mso-wrap-style:square" o:connectortype="straight" o:gfxdata="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" strokecolor="#ed7d31 [3205]" strokeweight="1.5pt"/>
+                <v:shape id="Google Shape;1408;p103" o:spid="_x0000_s1029" type="#_x0000_t32" style="position:absolute;left:28922;top:1524;width:0;height:24618;visibility:visible;mso-wrap-style:square" o:connectortype="straight" o:gfxdata="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" strokecolor="#ed7d31 [3205]" strokeweight="1.5pt"/>
+                <v:shape id="Google Shape;1409;p103" o:spid="_x0000_s1030" type="#_x0000_t32" style="position:absolute;left:1247;top:1524;width:0;height:24618;visibility:visible;mso-wrap-style:square" o:connectortype="straight" o:gfxdata="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" strokecolor="#ed7d31 [3205]" strokeweight="1.5pt"/>
+              </v:group>
+            </w:pict>
+          </mc:Fallback>
+        </mc:AlternateContent>
+      </w:r>
+      <w:r>
+        <w:rPr>
+          <w:rFonts w:ascii="Segoe UI" w:hAnsi="Segoe UI" w:cs="Segoe UI"/>
+          <w:b/>
+          <w:noProof/>
+          <w:sz w:val="36"/>
+          <w:szCs w:val="32"/>
+        </w:rPr>
+        <w:drawing>
+          <wp:anchor distT="0" distB="0" distL="114300" distR="114300" simplePos="0" relativeHeight="251658248" behindDoc="0" locked="0" layoutInCell="1" allowOverlap="1" wp14:anchorId="08F8E898" wp14:editId="60102203">
+            <wp:simplePos x="0" y="0"/>
+            <wp:positionH relativeFrom="column">
+              <wp:posOffset>1457374</wp:posOffset>
+            </wp:positionH>
+            <wp:positionV relativeFrom="paragraph">
+              <wp:posOffset>127711</wp:posOffset>
+            </wp:positionV>
+            <wp:extent cx="1354455" cy="1377950"/>
+            <wp:effectExtent l="0" t="0" r="0" b="0"/>
+            <wp:wrapNone/>
+            <wp:docPr id="105" name="Imagen 139" descr="Una mujer con el cabello largo&#10;&#10;Descripción generada automáticamente">
+              <a:extLst xmlns:a="http://schemas.openxmlformats.org/drawingml/2006/main">
+                <a:ext uri="{FF2B5EF4-FFF2-40B4-BE49-F238E27FC236}">
+                  <a16:creationId xmlns:a16="http://schemas.microsoft.com/office/drawing/2014/main" id="{3E9E6D71-FD36-4ED1-9CEB-BCB3029945CF}"/>
+                </a:ext>
+              </a:extLst>
+            </wp:docPr>
+            <wp:cNvGraphicFramePr>
+              <a:graphicFrameLocks xmlns:a="http://schemas.openxmlformats.org/drawingml/2006/main" noChangeAspect="1"/>
+            </wp:cNvGraphicFramePr>
+            <a:graphic xmlns:a="http://schemas.openxmlformats.org/drawingml/2006/main">
+              <a:graphicData uri="http://schemas.openxmlformats.org/drawingml/2006/picture">
+                <pic:pic xmlns:pic="http://schemas.openxmlformats.org/drawingml/2006/picture">
+                  <pic:nvPicPr>
+                    <pic:cNvPr id="140" name="Imagen 139" descr="Una mujer con el cabello largo&#10;&#10;Descripción generada automáticamente">
+                      <a:extLst>
+                        <a:ext uri="{FF2B5EF4-FFF2-40B4-BE49-F238E27FC236}">
+                          <a16:creationId xmlns:a16="http://schemas.microsoft.com/office/drawing/2014/main" id="{3E9E6D71-FD36-4ED1-9CEB-BCB3029945CF}"/>
+                        </a:ext>
+                      </a:extLst>
+                    </pic:cNvPr>
+                    <pic:cNvPicPr>
+                      <a:picLocks noChangeAspect="1"/>
+                    </pic:cNvPicPr>
+                  </pic:nvPicPr>
+                  <pic:blipFill rotWithShape="1">
+                    <a:blip r:embed="rId12"/>
+                    <a:srcRect t="12699"/>
+                    <a:stretch/>
+                  </pic:blipFill>
+                  <pic:spPr>
+                    <a:xfrm>
+                      <a:off x="0" y="0"/>
+                      <a:ext cx="1354455" cy="1377950"/>
+                    </a:xfrm>
+                    <a:prstGeom prst="rect">
+                      <a:avLst/>
+                    </a:prstGeom>
+                  </pic:spPr>
+                </pic:pic>
+              </a:graphicData>
+            </a:graphic>
+          </wp:anchor>
+        </w:drawing>
       </w:r>
       <w:r>
         <w:rPr>
@@ -2721,7 +2721,7 @@
         <w:pStyle w:val="Heading1"/>
         <w:spacing w:line="276" w:lineRule="auto"/>
       </w:pPr>
-      <w:bookmarkStart w:id="3" w:name="_Toc98390675"/>
+      <w:bookmarkStart w:id="3" w:name="_Toc98406653"/>
       <w:r>
         <w:lastRenderedPageBreak/>
         <w:t>índice</w:t>
@@ -2783,7 +2783,7 @@
           <w:r>
             <w:fldChar w:fldCharType="separate"/>
           </w:r>
-          <w:hyperlink w:anchor="_Toc98390674" w:history="1">
+          <w:hyperlink w:anchor="_Toc98406652" w:history="1">
             <w:r>
               <w:rPr>
                 <w:rStyle w:val="Hyperlink"/>
@@ -2811,7 +2811,7 @@
                 <w:noProof/>
                 <w:webHidden/>
               </w:rPr>
-              <w:instrText xml:space="preserve"> PAGEREF _Toc98390674 \h </w:instrText>
+              <w:instrText xml:space="preserve"> PAGEREF _Toc98406652 \h </w:instrText>
             </w:r>
             <w:r>
               <w:rPr>
@@ -2855,7 +2855,7 @@
               <w:lang w:val="en-US"/>
             </w:rPr>
           </w:pPr>
-          <w:hyperlink w:anchor="_Toc98390675" w:history="1">
+          <w:hyperlink w:anchor="_Toc98406653" w:history="1">
             <w:r>
               <w:rPr>
                 <w:rStyle w:val="Hyperlink"/>
@@ -2882,7 +2882,7 @@
                 <w:noProof/>
                 <w:webHidden/>
               </w:rPr>
-              <w:instrText xml:space="preserve"> PAGEREF _Toc98390675 \h </w:instrText>
+              <w:instrText xml:space="preserve"> PAGEREF _Toc98406653 \h </w:instrText>
             </w:r>
             <w:r>
               <w:rPr>
@@ -2926,7 +2926,7 @@
               <w:lang w:val="en-US"/>
             </w:rPr>
           </w:pPr>
-          <w:hyperlink w:anchor="_Toc98390676" w:history="1">
+          <w:hyperlink w:anchor="_Toc98406654" w:history="1">
             <w:r>
               <w:rPr>
                 <w:rStyle w:val="Hyperlink"/>
@@ -2954,7 +2954,7 @@
                 <w:noProof/>
                 <w:webHidden/>
               </w:rPr>
-              <w:instrText xml:space="preserve"> PAGEREF _Toc98390676 \h </w:instrText>
+              <w:instrText xml:space="preserve"> PAGEREF _Toc98406654 \h </w:instrText>
             </w:r>
             <w:r>
               <w:rPr>
@@ -2998,7 +2998,7 @@
               <w:lang w:val="en-US"/>
             </w:rPr>
           </w:pPr>
-          <w:hyperlink w:anchor="_Toc98390677" w:history="1">
+          <w:hyperlink w:anchor="_Toc98406655" w:history="1">
             <w:r>
               <w:rPr>
                 <w:rStyle w:val="Hyperlink"/>
@@ -3026,7 +3026,7 @@
                 <w:noProof/>
                 <w:webHidden/>
               </w:rPr>
-              <w:instrText xml:space="preserve"> PAGEREF _Toc98390677 \h </w:instrText>
+              <w:instrText xml:space="preserve"> PAGEREF _Toc98406655 \h </w:instrText>
             </w:r>
             <w:r>
               <w:rPr>
@@ -3071,7 +3071,7 @@
               <w:lang w:val="en-US"/>
             </w:rPr>
           </w:pPr>
-          <w:hyperlink w:anchor="_Toc98390678" w:history="1">
+          <w:hyperlink w:anchor="_Toc98406656" w:history="1">
             <w:r>
               <w:rPr>
                 <w:rStyle w:val="Hyperlink"/>
@@ -3114,7 +3114,7 @@
                 <w:noProof/>
                 <w:webHidden/>
               </w:rPr>
-              <w:instrText xml:space="preserve"> PAGEREF _Toc98390678 \h </w:instrText>
+              <w:instrText xml:space="preserve"> PAGEREF _Toc98406656 \h </w:instrText>
             </w:r>
             <w:r>
               <w:rPr>
@@ -3158,7 +3158,7 @@
               <w:lang w:val="en-US"/>
             </w:rPr>
           </w:pPr>
-          <w:hyperlink w:anchor="_Toc98390679" w:history="1">
+          <w:hyperlink w:anchor="_Toc98406657" w:history="1">
             <w:r>
               <w:rPr>
                 <w:rStyle w:val="Hyperlink"/>
@@ -3185,7 +3185,7 @@
                 <w:noProof/>
                 <w:webHidden/>
               </w:rPr>
-              <w:instrText xml:space="preserve"> PAGEREF _Toc98390679 \h </w:instrText>
+              <w:instrText xml:space="preserve"> PAGEREF _Toc98406657 \h </w:instrText>
             </w:r>
             <w:r>
               <w:rPr>
@@ -3229,7 +3229,7 @@
               <w:lang w:val="en-US"/>
             </w:rPr>
           </w:pPr>
-          <w:hyperlink w:anchor="_Toc98390680" w:history="1">
+          <w:hyperlink w:anchor="_Toc98406658" w:history="1">
             <w:r>
               <w:rPr>
                 <w:rStyle w:val="Hyperlink"/>
@@ -3256,7 +3256,7 @@
                 <w:noProof/>
                 <w:webHidden/>
               </w:rPr>
-              <w:instrText xml:space="preserve"> PAGEREF _Toc98390680 \h </w:instrText>
+              <w:instrText xml:space="preserve"> PAGEREF _Toc98406658 \h </w:instrText>
             </w:r>
             <w:r>
               <w:rPr>
@@ -3300,7 +3300,7 @@
               <w:lang w:val="en-US"/>
             </w:rPr>
           </w:pPr>
-          <w:hyperlink w:anchor="_Toc98390681" w:history="1">
+          <w:hyperlink w:anchor="_Toc98406659" w:history="1">
             <w:r>
               <w:rPr>
                 <w:rStyle w:val="Hyperlink"/>
@@ -3327,7 +3327,7 @@
                 <w:noProof/>
                 <w:webHidden/>
               </w:rPr>
-              <w:instrText xml:space="preserve"> PAGEREF _Toc98390681 \h </w:instrText>
+              <w:instrText xml:space="preserve"> PAGEREF _Toc98406659 \h </w:instrText>
             </w:r>
             <w:r>
               <w:rPr>
@@ -3347,7 +3347,7 @@
                 <w:noProof/>
                 <w:webHidden/>
               </w:rPr>
-              <w:t>9</w:t>
+              <w:t>8</w:t>
             </w:r>
             <w:r>
               <w:rPr>
@@ -3371,7 +3371,7 @@
               <w:lang w:val="en-US"/>
             </w:rPr>
           </w:pPr>
-          <w:hyperlink w:anchor="_Toc98390682" w:history="1">
+          <w:hyperlink w:anchor="_Toc98406660" w:history="1">
             <w:r>
               <w:rPr>
                 <w:rStyle w:val="Hyperlink"/>
@@ -3398,7 +3398,7 @@
                 <w:noProof/>
                 <w:webHidden/>
               </w:rPr>
-              <w:instrText xml:space="preserve"> PAGEREF _Toc98390682 \h </w:instrText>
+              <w:instrText xml:space="preserve"> PAGEREF _Toc98406660 \h </w:instrText>
             </w:r>
             <w:r>
               <w:rPr>
@@ -3418,7 +3418,7 @@
                 <w:noProof/>
                 <w:webHidden/>
               </w:rPr>
-              <w:t>10</w:t>
+              <w:t>9</w:t>
             </w:r>
             <w:r>
               <w:rPr>
@@ -3442,7 +3442,7 @@
               <w:lang w:val="en-US"/>
             </w:rPr>
           </w:pPr>
-          <w:hyperlink w:anchor="_Toc98390683" w:history="1">
+          <w:hyperlink w:anchor="_Toc98406661" w:history="1">
             <w:r>
               <w:rPr>
                 <w:rStyle w:val="Hyperlink"/>
@@ -3469,7 +3469,7 @@
                 <w:noProof/>
                 <w:webHidden/>
               </w:rPr>
-              <w:instrText xml:space="preserve"> PAGEREF _Toc98390683 \h </w:instrText>
+              <w:instrText xml:space="preserve"> PAGEREF _Toc98406661 \h </w:instrText>
             </w:r>
             <w:r>
               <w:rPr>
@@ -3489,7 +3489,7 @@
                 <w:noProof/>
                 <w:webHidden/>
               </w:rPr>
-              <w:t>11</w:t>
+              <w:t>10</w:t>
             </w:r>
             <w:r>
               <w:rPr>
@@ -3513,7 +3513,7 @@
               <w:lang w:val="en-US"/>
             </w:rPr>
           </w:pPr>
-          <w:hyperlink w:anchor="_Toc98390684" w:history="1">
+          <w:hyperlink w:anchor="_Toc98406662" w:history="1">
             <w:r>
               <w:rPr>
                 <w:rStyle w:val="Hyperlink"/>
@@ -3540,7 +3540,7 @@
                 <w:noProof/>
                 <w:webHidden/>
               </w:rPr>
-              <w:instrText xml:space="preserve"> PAGEREF _Toc98390684 \h </w:instrText>
+              <w:instrText xml:space="preserve"> PAGEREF _Toc98406662 \h </w:instrText>
             </w:r>
             <w:r>
               <w:rPr>
@@ -3560,7 +3560,7 @@
                 <w:noProof/>
                 <w:webHidden/>
               </w:rPr>
-              <w:t>11</w:t>
+              <w:t>10</w:t>
             </w:r>
             <w:r>
               <w:rPr>
@@ -3584,7 +3584,7 @@
               <w:lang w:val="en-US"/>
             </w:rPr>
           </w:pPr>
-          <w:hyperlink w:anchor="_Toc98390685" w:history="1">
+          <w:hyperlink w:anchor="_Toc98406663" w:history="1">
             <w:r>
               <w:rPr>
                 <w:rStyle w:val="Hyperlink"/>
@@ -3611,7 +3611,7 @@
                 <w:noProof/>
                 <w:webHidden/>
               </w:rPr>
-              <w:instrText xml:space="preserve"> PAGEREF _Toc98390685 \h </w:instrText>
+              <w:instrText xml:space="preserve"> PAGEREF _Toc98406663 \h </w:instrText>
             </w:r>
             <w:r>
               <w:rPr>
@@ -3631,7 +3631,7 @@
                 <w:noProof/>
                 <w:webHidden/>
               </w:rPr>
-              <w:t>11</w:t>
+              <w:t>10</w:t>
             </w:r>
             <w:r>
               <w:rPr>
@@ -3655,7 +3655,7 @@
               <w:lang w:val="en-US"/>
             </w:rPr>
           </w:pPr>
-          <w:hyperlink w:anchor="_Toc98390686" w:history="1">
+          <w:hyperlink w:anchor="_Toc98406664" w:history="1">
             <w:r>
               <w:rPr>
                 <w:rStyle w:val="Hyperlink"/>
@@ -3682,7 +3682,149 @@
                 <w:noProof/>
                 <w:webHidden/>
               </w:rPr>
-              <w:instrText xml:space="preserve"> PAGEREF _Toc98390686 \h </w:instrText>
+              <w:instrText xml:space="preserve"> PAGEREF _Toc98406664 \h </w:instrText>
+            </w:r>
+            <w:r>
+              <w:rPr>
+                <w:noProof/>
+                <w:webHidden/>
+              </w:rPr>
+            </w:r>
+            <w:r>
+              <w:rPr>
+                <w:noProof/>
+                <w:webHidden/>
+              </w:rPr>
+              <w:fldChar w:fldCharType="separate"/>
+            </w:r>
+            <w:r>
+              <w:rPr>
+                <w:noProof/>
+                <w:webHidden/>
+              </w:rPr>
+              <w:t>11</w:t>
+            </w:r>
+            <w:r>
+              <w:rPr>
+                <w:noProof/>
+                <w:webHidden/>
+              </w:rPr>
+              <w:fldChar w:fldCharType="end"/>
+            </w:r>
+          </w:hyperlink>
+        </w:p>
+        <w:p>
+          <w:pPr>
+            <w:pStyle w:val="TOC1"/>
+            <w:tabs>
+              <w:tab w:val="right" w:leader="dot" w:pos="10528"/>
+            </w:tabs>
+            <w:rPr>
+              <w:rFonts w:asciiTheme="minorHAnsi" w:eastAsiaTheme="minorEastAsia" w:hAnsiTheme="minorHAnsi"/>
+              <w:noProof/>
+              <w:sz w:val="22"/>
+              <w:lang w:val="en-US"/>
+            </w:rPr>
+          </w:pPr>
+          <w:hyperlink w:anchor="_Toc98406665" w:history="1">
+            <w:r>
+              <w:rPr>
+                <w:rStyle w:val="Hyperlink"/>
+                <w:noProof/>
+              </w:rPr>
+              <w:t>CAPÍTULO III</w:t>
+            </w:r>
+            <w:r>
+              <w:rPr>
+                <w:noProof/>
+                <w:webHidden/>
+              </w:rPr>
+              <w:tab/>
+            </w:r>
+            <w:r>
+              <w:rPr>
+                <w:noProof/>
+                <w:webHidden/>
+              </w:rPr>
+              <w:fldChar w:fldCharType="begin"/>
+            </w:r>
+            <w:r>
+              <w:rPr>
+                <w:noProof/>
+                <w:webHidden/>
+              </w:rPr>
+              <w:instrText xml:space="preserve"> PAGEREF _Toc98406665 \h </w:instrText>
+            </w:r>
+            <w:r>
+              <w:rPr>
+                <w:noProof/>
+                <w:webHidden/>
+              </w:rPr>
+            </w:r>
+            <w:r>
+              <w:rPr>
+                <w:noProof/>
+                <w:webHidden/>
+              </w:rPr>
+              <w:fldChar w:fldCharType="separate"/>
+            </w:r>
+            <w:r>
+              <w:rPr>
+                <w:noProof/>
+                <w:webHidden/>
+              </w:rPr>
+              <w:t>12</w:t>
+            </w:r>
+            <w:r>
+              <w:rPr>
+                <w:noProof/>
+                <w:webHidden/>
+              </w:rPr>
+              <w:fldChar w:fldCharType="end"/>
+            </w:r>
+          </w:hyperlink>
+        </w:p>
+        <w:p>
+          <w:pPr>
+            <w:pStyle w:val="TOC1"/>
+            <w:tabs>
+              <w:tab w:val="right" w:leader="dot" w:pos="10528"/>
+            </w:tabs>
+            <w:rPr>
+              <w:rFonts w:asciiTheme="minorHAnsi" w:eastAsiaTheme="minorEastAsia" w:hAnsiTheme="minorHAnsi"/>
+              <w:noProof/>
+              <w:sz w:val="22"/>
+              <w:lang w:val="en-US"/>
+            </w:rPr>
+          </w:pPr>
+          <w:hyperlink w:anchor="_Toc98406666" w:history="1">
+            <w:r>
+              <w:rPr>
+                <w:rStyle w:val="Hyperlink"/>
+                <w:noProof/>
+              </w:rPr>
+              <w:t>Metodología</w:t>
+            </w:r>
+            <w:r>
+              <w:rPr>
+                <w:noProof/>
+                <w:webHidden/>
+              </w:rPr>
+              <w:tab/>
+            </w:r>
+            <w:r>
+              <w:rPr>
+                <w:noProof/>
+                <w:webHidden/>
+              </w:rPr>
+              <w:fldChar w:fldCharType="begin"/>
+            </w:r>
+            <w:r>
+              <w:rPr>
+                <w:noProof/>
+                <w:webHidden/>
+              </w:rPr>
+              <w:instrText xml:space="preserve"> PAGEREF _Toc98406666 \h </w:instrText>
             </w:r>
             <w:r>
               <w:rPr>
@@ -3726,13 +3868,13 @@
               <w:lang w:val="en-US"/>
             </w:rPr>
           </w:pPr>
-          <w:hyperlink w:anchor="_Toc98390687" w:history="1">
+          <w:hyperlink w:anchor="_Toc98406667" w:history="1">
             <w:r>
               <w:rPr>
                 <w:rStyle w:val="Hyperlink"/>
                 <w:noProof/>
               </w:rPr>
-              <w:t>2.3 CONCEPTUALIZACIÓN</w:t>
+              <w:t>3.1 Cuadro de congruencia metodológica</w:t>
             </w:r>
             <w:r>
               <w:rPr>
@@ -3753,7 +3895,7 @@
                 <w:noProof/>
                 <w:webHidden/>
               </w:rPr>
-              <w:instrText xml:space="preserve"> PAGEREF _Toc98390687 \h </w:instrText>
+              <w:instrText xml:space="preserve"> PAGEREF _Toc98406667 \h </w:instrText>
             </w:r>
             <w:r>
               <w:rPr>
@@ -3773,149 +3915,7 @@
                 <w:noProof/>
                 <w:webHidden/>
               </w:rPr>
-              <w:t>13</w:t>
-            </w:r>
-            <w:r>
-              <w:rPr>
-                <w:noProof/>
-                <w:webHidden/>
-              </w:rPr>
-              <w:fldChar w:fldCharType="end"/>
-            </w:r>
-          </w:hyperlink>
-        </w:p>
-        <w:p>
-          <w:pPr>
-            <w:pStyle w:val="TOC1"/>
-            <w:tabs>
-              <w:tab w:val="right" w:leader="dot" w:pos="10528"/>
-            </w:tabs>
-            <w:rPr>
-              <w:rFonts w:asciiTheme="minorHAnsi" w:eastAsiaTheme="minorEastAsia" w:hAnsiTheme="minorHAnsi"/>
-              <w:noProof/>
-              <w:sz w:val="22"/>
-              <w:lang w:val="en-US"/>
-            </w:rPr>
-          </w:pPr>
-          <w:hyperlink w:anchor="_Toc98390688" w:history="1">
-            <w:r>
-              <w:rPr>
-                <w:rStyle w:val="Hyperlink"/>
-                <w:noProof/>
-              </w:rPr>
-              <w:t>CAPÍTULO III</w:t>
-            </w:r>
-            <w:r>
-              <w:rPr>
-                <w:noProof/>
-                <w:webHidden/>
-              </w:rPr>
-              <w:tab/>
-            </w:r>
-            <w:r>
-              <w:rPr>
-                <w:noProof/>
-                <w:webHidden/>
-              </w:rPr>
-              <w:fldChar w:fldCharType="begin"/>
-            </w:r>
-            <w:r>
-              <w:rPr>
-                <w:noProof/>
-                <w:webHidden/>
-              </w:rPr>
-              <w:instrText xml:space="preserve"> PAGEREF _Toc98390688 \h </w:instrText>
-            </w:r>
-            <w:r>
-              <w:rPr>
-                <w:noProof/>
-                <w:webHidden/>
-              </w:rPr>
-            </w:r>
-            <w:r>
-              <w:rPr>
-                <w:noProof/>
-                <w:webHidden/>
-              </w:rPr>
-              <w:fldChar w:fldCharType="separate"/>
-            </w:r>
-            <w:r>
-              <w:rPr>
-                <w:noProof/>
-                <w:webHidden/>
-              </w:rPr>
-              <w:t>14</w:t>
-            </w:r>
-            <w:r>
-              <w:rPr>
-                <w:noProof/>
-                <w:webHidden/>
-              </w:rPr>
-              <w:fldChar w:fldCharType="end"/>
-            </w:r>
-          </w:hyperlink>
-        </w:p>
-        <w:p>
-          <w:pPr>
-            <w:pStyle w:val="TOC1"/>
-            <w:tabs>
-              <w:tab w:val="right" w:leader="dot" w:pos="10528"/>
-            </w:tabs>
-            <w:rPr>
-              <w:rFonts w:asciiTheme="minorHAnsi" w:eastAsiaTheme="minorEastAsia" w:hAnsiTheme="minorHAnsi"/>
-              <w:noProof/>
-              <w:sz w:val="22"/>
-              <w:lang w:val="en-US"/>
-            </w:rPr>
-          </w:pPr>
-          <w:hyperlink w:anchor="_Toc98390689" w:history="1">
-            <w:r>
-              <w:rPr>
-                <w:rStyle w:val="Hyperlink"/>
-                <w:noProof/>
-              </w:rPr>
-              <w:t>Metodología</w:t>
-            </w:r>
-            <w:r>
-              <w:rPr>
-                <w:noProof/>
-                <w:webHidden/>
-              </w:rPr>
-              <w:tab/>
-            </w:r>
-            <w:r>
-              <w:rPr>
-                <w:noProof/>
-                <w:webHidden/>
-              </w:rPr>
-              <w:fldChar w:fldCharType="begin"/>
-            </w:r>
-            <w:r>
-              <w:rPr>
-                <w:noProof/>
-                <w:webHidden/>
-              </w:rPr>
-              <w:instrText xml:space="preserve"> PAGEREF _Toc98390689 \h </w:instrText>
-            </w:r>
-            <w:r>
-              <w:rPr>
-                <w:noProof/>
-                <w:webHidden/>
-              </w:rPr>
-            </w:r>
-            <w:r>
-              <w:rPr>
-                <w:noProof/>
-                <w:webHidden/>
-              </w:rPr>
-              <w:fldChar w:fldCharType="separate"/>
-            </w:r>
-            <w:r>
-              <w:rPr>
-                <w:noProof/>
-                <w:webHidden/>
-              </w:rPr>
-              <w:t>14</w:t>
+              <w:t>12</w:t>
             </w:r>
             <w:r>
               <w:rPr>
@@ -3939,13 +3939,13 @@
               <w:lang w:val="en-US"/>
             </w:rPr>
           </w:pPr>
-          <w:hyperlink w:anchor="_Toc98390690" w:history="1">
+          <w:hyperlink w:anchor="_Toc98406668" w:history="1">
             <w:r>
               <w:rPr>
                 <w:rStyle w:val="Hyperlink"/>
                 <w:noProof/>
               </w:rPr>
-              <w:t>3.1 Cuadro de congruencia metodológica</w:t>
+              <w:t>3.2 Enfoque y alcance de la investigación</w:t>
             </w:r>
             <w:r>
               <w:rPr>
@@ -3966,7 +3966,7 @@
                 <w:noProof/>
                 <w:webHidden/>
               </w:rPr>
-              <w:instrText xml:space="preserve"> PAGEREF _Toc98390690 \h </w:instrText>
+              <w:instrText xml:space="preserve"> PAGEREF _Toc98406668 \h </w:instrText>
             </w:r>
             <w:r>
               <w:rPr>
@@ -3986,7 +3986,7 @@
                 <w:noProof/>
                 <w:webHidden/>
               </w:rPr>
-              <w:t>14</w:t>
+              <w:t>13</w:t>
             </w:r>
             <w:r>
               <w:rPr>
@@ -4010,13 +4010,13 @@
               <w:lang w:val="en-US"/>
             </w:rPr>
           </w:pPr>
-          <w:hyperlink w:anchor="_Toc98390691" w:history="1">
+          <w:hyperlink w:anchor="_Toc98406669" w:history="1">
             <w:r>
               <w:rPr>
                 <w:rStyle w:val="Hyperlink"/>
                 <w:noProof/>
               </w:rPr>
-              <w:t>3.2 Enfoque y alcance de la investigación</w:t>
+              <w:t>3.3 Formulación de hipótesis</w:t>
             </w:r>
             <w:r>
               <w:rPr>
@@ -4037,7 +4037,7 @@
                 <w:noProof/>
                 <w:webHidden/>
               </w:rPr>
-              <w:instrText xml:space="preserve"> PAGEREF _Toc98390691 \h </w:instrText>
+              <w:instrText xml:space="preserve"> PAGEREF _Toc98406669 \h </w:instrText>
             </w:r>
             <w:r>
               <w:rPr>
@@ -4057,7 +4057,7 @@
                 <w:noProof/>
                 <w:webHidden/>
               </w:rPr>
-              <w:t>15</w:t>
+              <w:t>14</w:t>
             </w:r>
             <w:r>
               <w:rPr>
@@ -4081,13 +4081,13 @@
               <w:lang w:val="en-US"/>
             </w:rPr>
           </w:pPr>
-          <w:hyperlink w:anchor="_Toc98390692" w:history="1">
+          <w:hyperlink w:anchor="_Toc98406670" w:history="1">
             <w:r>
               <w:rPr>
                 <w:rStyle w:val="Hyperlink"/>
                 <w:noProof/>
               </w:rPr>
-              <w:t xml:space="preserve">3.3 Formulación de hipótesis </w:t>
+              <w:t>3.4 Diseño de la investigación</w:t>
             </w:r>
             <w:r>
               <w:rPr>
@@ -4108,7 +4108,7 @@
                 <w:noProof/>
                 <w:webHidden/>
               </w:rPr>
-              <w:instrText xml:space="preserve"> PAGEREF _Toc98390692 \h </w:instrText>
+              <w:instrText xml:space="preserve"> PAGEREF _Toc98406670 \h </w:instrText>
             </w:r>
             <w:r>
               <w:rPr>
@@ -4128,78 +4128,7 @@
                 <w:noProof/>
                 <w:webHidden/>
               </w:rPr>
-              <w:t>16</w:t>
-            </w:r>
-            <w:r>
-              <w:rPr>
-                <w:noProof/>
-                <w:webHidden/>
-              </w:rPr>
-              <w:fldChar w:fldCharType="end"/>
-            </w:r>
-          </w:hyperlink>
-        </w:p>
-        <w:p>
-          <w:pPr>
-            <w:pStyle w:val="TOC2"/>
-            <w:tabs>
-              <w:tab w:val="right" w:leader="dot" w:pos="10528"/>
-            </w:tabs>
-            <w:rPr>
-              <w:rFonts w:asciiTheme="minorHAnsi" w:eastAsiaTheme="minorEastAsia" w:hAnsiTheme="minorHAnsi"/>
-              <w:noProof/>
-              <w:sz w:val="22"/>
-              <w:lang w:val="en-US"/>
-            </w:rPr>
-          </w:pPr>
-          <w:hyperlink w:anchor="_Toc98390693" w:history="1">
-            <w:r>
-              <w:rPr>
-                <w:rStyle w:val="Hyperlink"/>
-                <w:noProof/>
-              </w:rPr>
-              <w:t xml:space="preserve">3.4 Diseño de la investigación </w:t>
-            </w:r>
-            <w:r>
-              <w:rPr>
-                <w:noProof/>
-                <w:webHidden/>
-              </w:rPr>
-              <w:tab/>
-            </w:r>
-            <w:r>
-              <w:rPr>
-                <w:noProof/>
-                <w:webHidden/>
-              </w:rPr>
-              <w:fldChar w:fldCharType="begin"/>
-            </w:r>
-            <w:r>
-              <w:rPr>
-                <w:noProof/>
-                <w:webHidden/>
-              </w:rPr>
-              <w:instrText xml:space="preserve"> PAGEREF _Toc98390693 \h </w:instrText>
-            </w:r>
-            <w:r>
-              <w:rPr>
-                <w:noProof/>
-                <w:webHidden/>
-              </w:rPr>
-            </w:r>
-            <w:r>
-              <w:rPr>
-                <w:noProof/>
-                <w:webHidden/>
-              </w:rPr>
-              <w:fldChar w:fldCharType="separate"/>
-            </w:r>
-            <w:r>
-              <w:rPr>
-                <w:noProof/>
-                <w:webHidden/>
-              </w:rPr>
-              <w:t>17</w:t>
+              <w:t>15</w:t>
             </w:r>
             <w:r>
               <w:rPr>
@@ -4224,13 +4153,13 @@
               <w:lang w:val="en-US"/>
             </w:rPr>
           </w:pPr>
-          <w:hyperlink w:anchor="_Toc98390694" w:history="1">
+          <w:hyperlink w:anchor="_Toc98406671" w:history="1">
             <w:r>
               <w:rPr>
                 <w:rStyle w:val="Hyperlink"/>
                 <w:noProof/>
               </w:rPr>
-              <w:t>1.5</w:t>
+              <w:t>3.5</w:t>
             </w:r>
             <w:r>
               <w:rPr>
@@ -4246,7 +4175,7 @@
                 <w:rStyle w:val="Hyperlink"/>
                 <w:noProof/>
               </w:rPr>
-              <w:t xml:space="preserve">Selección de la muestra </w:t>
+              <w:t>Selección de la muestra</w:t>
             </w:r>
             <w:r>
               <w:rPr>
@@ -4267,7 +4196,7 @@
                 <w:noProof/>
                 <w:webHidden/>
               </w:rPr>
-              <w:instrText xml:space="preserve"> PAGEREF _Toc98390694 \h </w:instrText>
+              <w:instrText xml:space="preserve"> PAGEREF _Toc98406671 \h </w:instrText>
             </w:r>
             <w:r>
               <w:rPr>
@@ -4287,7 +4216,7 @@
                 <w:noProof/>
                 <w:webHidden/>
               </w:rPr>
-              <w:t>18</w:t>
+              <w:t>16</w:t>
             </w:r>
             <w:r>
               <w:rPr>
@@ -4311,7 +4240,7 @@
               <w:lang w:val="en-US"/>
             </w:rPr>
           </w:pPr>
-          <w:hyperlink w:anchor="_Toc98390695" w:history="1">
+          <w:hyperlink w:anchor="_Toc98406672" w:history="1">
             <w:r>
               <w:rPr>
                 <w:rStyle w:val="Hyperlink"/>
@@ -4338,7 +4267,7 @@
                 <w:noProof/>
                 <w:webHidden/>
               </w:rPr>
-              <w:instrText xml:space="preserve"> PAGEREF _Toc98390695 \h </w:instrText>
+              <w:instrText xml:space="preserve"> PAGEREF _Toc98406672 \h </w:instrText>
             </w:r>
             <w:r>
               <w:rPr>
@@ -4358,7 +4287,7 @@
                 <w:noProof/>
                 <w:webHidden/>
               </w:rPr>
-              <w:t>19</w:t>
+              <w:t>17</w:t>
             </w:r>
             <w:r>
               <w:rPr>
@@ -4382,7 +4311,7 @@
               <w:lang w:val="en-US"/>
             </w:rPr>
           </w:pPr>
-          <w:hyperlink w:anchor="_Toc98390696" w:history="1">
+          <w:hyperlink w:anchor="_Toc98406673" w:history="1">
             <w:r>
               <w:rPr>
                 <w:rStyle w:val="Hyperlink"/>
@@ -4409,7 +4338,7 @@
                 <w:noProof/>
                 <w:webHidden/>
               </w:rPr>
-              <w:instrText xml:space="preserve"> PAGEREF _Toc98390696 \h </w:instrText>
+              <w:instrText xml:space="preserve"> PAGEREF _Toc98406673 \h </w:instrText>
             </w:r>
             <w:r>
               <w:rPr>
@@ -4429,7 +4358,7 @@
                 <w:noProof/>
                 <w:webHidden/>
               </w:rPr>
-              <w:t>20</w:t>
+              <w:t>18</w:t>
             </w:r>
             <w:r>
               <w:rPr>
@@ -4453,7 +4382,7 @@
               <w:lang w:val="en-US"/>
             </w:rPr>
           </w:pPr>
-          <w:hyperlink w:anchor="_Toc98390697" w:history="1">
+          <w:hyperlink w:anchor="_Toc98406674" w:history="1">
             <w:r>
               <w:rPr>
                 <w:rStyle w:val="Hyperlink"/>
@@ -4480,7 +4409,7 @@
                 <w:noProof/>
                 <w:webHidden/>
               </w:rPr>
-              <w:instrText xml:space="preserve"> PAGEREF _Toc98390697 \h </w:instrText>
+              <w:instrText xml:space="preserve"> PAGEREF _Toc98406674 \h </w:instrText>
             </w:r>
             <w:r>
               <w:rPr>
@@ -4500,7 +4429,7 @@
                 <w:noProof/>
                 <w:webHidden/>
               </w:rPr>
-              <w:t>20</w:t>
+              <w:t>18</w:t>
             </w:r>
             <w:r>
               <w:rPr>
@@ -4524,7 +4453,7 @@
               <w:lang w:val="en-US"/>
             </w:rPr>
           </w:pPr>
-          <w:hyperlink w:anchor="_Toc98390698" w:history="1">
+          <w:hyperlink w:anchor="_Toc98406675" w:history="1">
             <w:r>
               <w:rPr>
                 <w:rStyle w:val="Hyperlink"/>
@@ -4559,7 +4488,7 @@
                 <w:noProof/>
                 <w:webHidden/>
               </w:rPr>
-              <w:instrText xml:space="preserve"> PAGEREF _Toc98390698 \h </w:instrText>
+              <w:instrText xml:space="preserve"> PAGEREF _Toc98406675 \h </w:instrText>
             </w:r>
             <w:r>
               <w:rPr>
@@ -4579,7 +4508,7 @@
                 <w:noProof/>
                 <w:webHidden/>
               </w:rPr>
-              <w:t>20</w:t>
+              <w:t>18</w:t>
             </w:r>
             <w:r>
               <w:rPr>
@@ -4603,7 +4532,7 @@
               <w:lang w:val="en-US"/>
             </w:rPr>
           </w:pPr>
-          <w:hyperlink w:anchor="_Toc98390699" w:history="1">
+          <w:hyperlink w:anchor="_Toc98406676" w:history="1">
             <w:r>
               <w:rPr>
                 <w:rStyle w:val="Hyperlink"/>
@@ -4631,7 +4560,7 @@
                 <w:noProof/>
                 <w:webHidden/>
               </w:rPr>
-              <w:instrText xml:space="preserve"> PAGEREF _Toc98390699 \h </w:instrText>
+              <w:instrText xml:space="preserve"> PAGEREF _Toc98406676 \h </w:instrText>
             </w:r>
             <w:r>
               <w:rPr>
@@ -4651,7 +4580,7 @@
                 <w:noProof/>
                 <w:webHidden/>
               </w:rPr>
-              <w:t>20</w:t>
+              <w:t>18</w:t>
             </w:r>
             <w:r>
               <w:rPr>
@@ -4675,7 +4604,7 @@
               <w:lang w:val="en-US"/>
             </w:rPr>
           </w:pPr>
-          <w:hyperlink w:anchor="_Toc98390700" w:history="1">
+          <w:hyperlink w:anchor="_Toc98406677" w:history="1">
             <w:r>
               <w:rPr>
                 <w:rStyle w:val="Hyperlink"/>
@@ -4703,7 +4632,7 @@
                 <w:noProof/>
                 <w:webHidden/>
               </w:rPr>
-              <w:instrText xml:space="preserve"> PAGEREF _Toc98390700 \h </w:instrText>
+              <w:instrText xml:space="preserve"> PAGEREF _Toc98406677 \h </w:instrText>
             </w:r>
             <w:r>
               <w:rPr>
@@ -4723,7 +4652,7 @@
                 <w:noProof/>
                 <w:webHidden/>
               </w:rPr>
-              <w:t>20</w:t>
+              <w:t>18</w:t>
             </w:r>
             <w:r>
               <w:rPr>
@@ -4747,7 +4676,7 @@
               <w:lang w:val="en-US"/>
             </w:rPr>
           </w:pPr>
-          <w:hyperlink w:anchor="_Toc98390701" w:history="1">
+          <w:hyperlink w:anchor="_Toc98406678" w:history="1">
             <w:r>
               <w:rPr>
                 <w:rStyle w:val="Hyperlink"/>
@@ -4774,7 +4703,7 @@
                 <w:noProof/>
                 <w:webHidden/>
               </w:rPr>
-              <w:instrText xml:space="preserve"> PAGEREF _Toc98390701 \h </w:instrText>
+              <w:instrText xml:space="preserve"> PAGEREF _Toc98406678 \h </w:instrText>
             </w:r>
             <w:r>
               <w:rPr>
@@ -4794,7 +4723,7 @@
                 <w:noProof/>
                 <w:webHidden/>
               </w:rPr>
-              <w:t>21</w:t>
+              <w:t>19</w:t>
             </w:r>
             <w:r>
               <w:rPr>
@@ -4818,7 +4747,7 @@
               <w:lang w:val="en-US"/>
             </w:rPr>
           </w:pPr>
-          <w:hyperlink w:anchor="_Toc98390702" w:history="1">
+          <w:hyperlink w:anchor="_Toc98406679" w:history="1">
             <w:r>
               <w:rPr>
                 <w:rStyle w:val="Hyperlink"/>
@@ -4845,7 +4774,7 @@
                 <w:noProof/>
                 <w:webHidden/>
               </w:rPr>
-              <w:instrText xml:space="preserve"> PAGEREF _Toc98390702 \h </w:instrText>
+              <w:instrText xml:space="preserve"> PAGEREF _Toc98406679 \h </w:instrText>
             </w:r>
             <w:r>
               <w:rPr>
@@ -4865,7 +4794,7 @@
                 <w:noProof/>
                 <w:webHidden/>
               </w:rPr>
-              <w:t>21</w:t>
+              <w:t>19</w:t>
             </w:r>
             <w:r>
               <w:rPr>
@@ -4889,7 +4818,7 @@
               <w:lang w:val="en-US"/>
             </w:rPr>
           </w:pPr>
-          <w:hyperlink w:anchor="_Toc98390703" w:history="1">
+          <w:hyperlink w:anchor="_Toc98406680" w:history="1">
             <w:r>
               <w:rPr>
                 <w:rStyle w:val="Hyperlink"/>
@@ -4916,7 +4845,7 @@
                 <w:noProof/>
                 <w:webHidden/>
               </w:rPr>
-              <w:instrText xml:space="preserve"> PAGEREF _Toc98390703 \h </w:instrText>
+              <w:instrText xml:space="preserve"> PAGEREF _Toc98406680 \h </w:instrText>
             </w:r>
             <w:r>
               <w:rPr>
@@ -4936,7 +4865,7 @@
                 <w:noProof/>
                 <w:webHidden/>
               </w:rPr>
-              <w:t>21</w:t>
+              <w:t>19</w:t>
             </w:r>
             <w:r>
               <w:rPr>
@@ -4960,7 +4889,7 @@
               <w:lang w:val="en-US"/>
             </w:rPr>
           </w:pPr>
-          <w:hyperlink w:anchor="_Toc98390704" w:history="1">
+          <w:hyperlink w:anchor="_Toc98406681" w:history="1">
             <w:r>
               <w:rPr>
                 <w:rStyle w:val="Hyperlink"/>
@@ -4987,7 +4916,7 @@
                 <w:noProof/>
                 <w:webHidden/>
               </w:rPr>
-              <w:instrText xml:space="preserve"> PAGEREF _Toc98390704 \h </w:instrText>
+              <w:instrText xml:space="preserve"> PAGEREF _Toc98406681 \h </w:instrText>
             </w:r>
             <w:r>
               <w:rPr>
@@ -5007,7 +4936,7 @@
                 <w:noProof/>
                 <w:webHidden/>
               </w:rPr>
-              <w:t>21</w:t>
+              <w:t>19</w:t>
             </w:r>
             <w:r>
               <w:rPr>
@@ -5031,7 +4960,7 @@
               <w:lang w:val="en-US"/>
             </w:rPr>
           </w:pPr>
-          <w:hyperlink w:anchor="_Toc98390705" w:history="1">
+          <w:hyperlink w:anchor="_Toc98406682" w:history="1">
             <w:r>
               <w:rPr>
                 <w:rStyle w:val="Hyperlink"/>
@@ -5058,7 +4987,7 @@
                 <w:noProof/>
                 <w:webHidden/>
               </w:rPr>
-              <w:instrText xml:space="preserve"> PAGEREF _Toc98390705 \h </w:instrText>
+              <w:instrText xml:space="preserve"> PAGEREF _Toc98406682 \h </w:instrText>
             </w:r>
             <w:r>
               <w:rPr>
@@ -5078,7 +5007,7 @@
                 <w:noProof/>
                 <w:webHidden/>
               </w:rPr>
-              <w:t>21</w:t>
+              <w:t>19</w:t>
             </w:r>
             <w:r>
               <w:rPr>
@@ -5102,7 +5031,7 @@
               <w:lang w:val="en-US"/>
             </w:rPr>
           </w:pPr>
-          <w:hyperlink w:anchor="_Toc98390706" w:history="1">
+          <w:hyperlink w:anchor="_Toc98406683" w:history="1">
             <w:r>
               <w:rPr>
                 <w:rStyle w:val="Hyperlink"/>
@@ -5129,7 +5058,7 @@
                 <w:noProof/>
                 <w:webHidden/>
               </w:rPr>
-              <w:instrText xml:space="preserve"> PAGEREF _Toc98390706 \h </w:instrText>
+              <w:instrText xml:space="preserve"> PAGEREF _Toc98406683 \h </w:instrText>
             </w:r>
             <w:r>
               <w:rPr>
@@ -5149,7 +5078,7 @@
                 <w:noProof/>
                 <w:webHidden/>
               </w:rPr>
-              <w:t>21</w:t>
+              <w:t>19</w:t>
             </w:r>
             <w:r>
               <w:rPr>
@@ -5173,7 +5102,7 @@
               <w:lang w:val="en-US"/>
             </w:rPr>
           </w:pPr>
-          <w:hyperlink w:anchor="_Toc98390707" w:history="1">
+          <w:hyperlink w:anchor="_Toc98406684" w:history="1">
             <w:r>
               <w:rPr>
                 <w:rStyle w:val="Hyperlink"/>
@@ -5201,7 +5130,7 @@
                 <w:noProof/>
                 <w:webHidden/>
               </w:rPr>
-              <w:instrText xml:space="preserve"> PAGEREF _Toc98390707 \h </w:instrText>
+              <w:instrText xml:space="preserve"> PAGEREF _Toc98406684 \h </w:instrText>
             </w:r>
             <w:r>
               <w:rPr>
@@ -5221,7 +5150,7 @@
                 <w:noProof/>
                 <w:webHidden/>
               </w:rPr>
-              <w:t>22</w:t>
+              <w:t>20</w:t>
             </w:r>
             <w:r>
               <w:rPr>
@@ -5245,7 +5174,7 @@
               <w:lang w:val="en-US"/>
             </w:rPr>
           </w:pPr>
-          <w:hyperlink w:anchor="_Toc98390708" w:history="1">
+          <w:hyperlink w:anchor="_Toc98406685" w:history="1">
             <w:r>
               <w:rPr>
                 <w:rStyle w:val="Hyperlink"/>
@@ -5272,7 +5201,7 @@
                 <w:noProof/>
                 <w:webHidden/>
               </w:rPr>
-              <w:instrText xml:space="preserve"> PAGEREF _Toc98390708 \h </w:instrText>
+              <w:instrText xml:space="preserve"> PAGEREF _Toc98406685 \h </w:instrText>
             </w:r>
             <w:r>
               <w:rPr>
@@ -5292,7 +5221,7 @@
                 <w:noProof/>
                 <w:webHidden/>
               </w:rPr>
-              <w:t>23</w:t>
+              <w:t>21</w:t>
             </w:r>
             <w:r>
               <w:rPr>
@@ -5335,7 +5264,7 @@
         </w:rPr>
       </w:pPr>
       <w:bookmarkStart w:id="4" w:name="_Toc96515587"/>
-      <w:bookmarkStart w:id="5" w:name="_Toc98390676"/>
+      <w:bookmarkStart w:id="5" w:name="_Toc98406654"/>
       <w:r>
         <w:rPr>
           <w:rFonts w:eastAsia="Times New Roman"/>
@@ -5362,7 +5291,7 @@
         </w:rPr>
       </w:pPr>
       <w:bookmarkStart w:id="6" w:name="_Toc96515588"/>
-      <w:bookmarkStart w:id="7" w:name="_Toc98390677"/>
+      <w:bookmarkStart w:id="7" w:name="_Toc98406655"/>
       <w:r>
         <w:rPr>
           <w:rFonts w:eastAsia="Times New Roman"/>
@@ -5383,7 +5312,7 @@
         <w:ind w:right="567"/>
       </w:pPr>
       <w:bookmarkStart w:id="8" w:name="_Toc96515589"/>
-      <w:bookmarkStart w:id="9" w:name="_Toc98390678"/>
+      <w:bookmarkStart w:id="9" w:name="_Toc98406656"/>
       <w:r>
         <w:t>INTRODUCCIÓN</w:t>
       </w:r>
@@ -5803,7 +5732,7 @@
         <w:ind w:left="567" w:right="567"/>
       </w:pPr>
       <w:bookmarkStart w:id="10" w:name="_Toc96515590"/>
-      <w:bookmarkStart w:id="11" w:name="_Toc98390679"/>
+      <w:bookmarkStart w:id="11" w:name="_Toc98406657"/>
       <w:r>
         <w:lastRenderedPageBreak/>
         <w:t>1.2 ANTECEDENTES</w:t>
@@ -6010,6 +5939,9 @@
     <w:p>
       <w:pPr>
         <w:spacing w:line="276" w:lineRule="auto"/>
+        <w:rPr>
+          <w:lang w:val="es-HN"/>
+        </w:rPr>
       </w:pPr>
       <w:r>
         <w:rPr>
@@ -6234,6 +6166,9 @@
     <w:p>
       <w:pPr>
         <w:spacing w:line="276" w:lineRule="auto"/>
+        <w:rPr>
+          <w:lang w:val="es-HN"/>
+        </w:rPr>
       </w:pPr>
       <w:r>
         <w:rPr>
@@ -6327,8 +6262,14 @@
     <w:p>
       <w:pPr>
         <w:spacing w:line="276" w:lineRule="auto"/>
-      </w:pPr>
-      <w:r>
+        <w:rPr>
+          <w:lang w:val="es-HN"/>
+        </w:rPr>
+      </w:pPr>
+      <w:r>
+        <w:rPr>
+          <w:lang w:val="es-HN"/>
+        </w:rPr>
         <w:br w:type="page"/>
       </w:r>
     </w:p>
@@ -6337,13 +6278,13 @@
         <w:pStyle w:val="Heading2"/>
         <w:spacing w:line="276" w:lineRule="auto"/>
       </w:pPr>
-      <w:bookmarkStart w:id="12" w:name="_Toc98390680"/>
-      <w:bookmarkStart w:id="13" w:name="_Toc96515591"/>
+      <w:bookmarkStart w:id="12" w:name="_Toc96515591"/>
+      <w:bookmarkStart w:id="13" w:name="_Toc98406658"/>
       <w:r>
         <w:lastRenderedPageBreak/>
         <w:t>1.3 DEFINICIÓN DEL PROBLEMA</w:t>
       </w:r>
-      <w:bookmarkEnd w:id="12"/>
+      <w:bookmarkEnd w:id="13"/>
     </w:p>
     <w:p>
       <w:pPr>
@@ -6354,7 +6295,7 @@
       <w:r>
         <w:t xml:space="preserve"> </w:t>
       </w:r>
-      <w:bookmarkEnd w:id="13"/>
+      <w:bookmarkEnd w:id="12"/>
     </w:p>
     <w:p>
       <w:pPr>
@@ -6815,7 +6756,7 @@
         <w:br w:type="page"/>
       </w:r>
       <w:bookmarkStart w:id="14" w:name="_Toc96515592"/>
-      <w:bookmarkStart w:id="15" w:name="_Toc98390681"/>
+      <w:bookmarkStart w:id="15" w:name="_Toc98406659"/>
       <w:r>
         <w:lastRenderedPageBreak/>
         <w:t>1.4 OBJETIVOS DEL PROYECTO</w:t>
@@ -7187,7 +7128,6 @@
           <w:lang w:val="es-HN"/>
         </w:rPr>
       </w:pPr>
-      <w:bookmarkStart w:id="17" w:name="_Toc98390682"/>
       <w:r>
         <w:rPr>
           <w:lang w:val="es-HN"/>
@@ -7200,6 +7140,7 @@
         <w:pStyle w:val="Heading2"/>
         <w:spacing w:line="276" w:lineRule="auto"/>
       </w:pPr>
+      <w:bookmarkStart w:id="17" w:name="_Toc98406660"/>
       <w:r>
         <w:lastRenderedPageBreak/>
         <w:t xml:space="preserve">1.5 </w:t>
@@ -7243,6 +7184,9 @@
     <w:p>
       <w:pPr>
         <w:spacing w:line="276" w:lineRule="auto"/>
+        <w:rPr>
+          <w:lang w:val="es-HN"/>
+        </w:rPr>
       </w:pPr>
       <w:r>
         <w:rPr>
@@ -7358,8 +7302,14 @@
     <w:p>
       <w:pPr>
         <w:spacing w:line="276" w:lineRule="auto"/>
-      </w:pPr>
-      <w:r>
+        <w:rPr>
+          <w:lang w:val="es-HN"/>
+        </w:rPr>
+      </w:pPr>
+      <w:r>
+        <w:rPr>
+          <w:lang w:val="es-HN"/>
+        </w:rPr>
         <w:br w:type="page"/>
       </w:r>
     </w:p>
@@ -7369,7 +7319,7 @@
         <w:spacing w:line="276" w:lineRule="auto"/>
         <w:ind w:left="0"/>
       </w:pPr>
-      <w:bookmarkStart w:id="18" w:name="_Toc98390683"/>
+      <w:bookmarkStart w:id="18" w:name="_Toc98406661"/>
       <w:r>
         <w:lastRenderedPageBreak/>
         <w:t>CAPÍTULO I</w:t>
@@ -7385,7 +7335,7 @@
         <w:spacing w:line="276" w:lineRule="auto"/>
         <w:ind w:left="0"/>
       </w:pPr>
-      <w:bookmarkStart w:id="19" w:name="_Toc98390684"/>
+      <w:bookmarkStart w:id="19" w:name="_Toc98406662"/>
       <w:r>
         <w:t>Marco teórico</w:t>
       </w:r>
@@ -7396,7 +7346,7 @@
         <w:pStyle w:val="Heading2"/>
         <w:spacing w:line="276" w:lineRule="auto"/>
       </w:pPr>
-      <w:bookmarkStart w:id="20" w:name="_Toc98390685"/>
+      <w:bookmarkStart w:id="20" w:name="_Toc98406663"/>
       <w:r>
         <w:t>2.1</w:t>
       </w:r>
@@ -7512,7 +7462,7 @@
           <w:color w:val="FF0000"/>
         </w:rPr>
       </w:pPr>
-      <w:bookmarkStart w:id="21" w:name="_Toc98390686"/>
+      <w:bookmarkStart w:id="21" w:name="_Toc98406664"/>
       <w:r>
         <w:lastRenderedPageBreak/>
         <w:t>2.2 TEORÍAS DE SUSTENTO</w:t>
@@ -7925,7 +7875,7 @@
         <w:jc w:val="left"/>
       </w:pPr>
       <w:bookmarkStart w:id="22" w:name="_Toc96515594"/>
-      <w:bookmarkStart w:id="23" w:name="_Toc98390688"/>
+      <w:bookmarkStart w:id="23" w:name="_Toc98406665"/>
       <w:r>
         <w:lastRenderedPageBreak/>
         <w:t>CAPÍTULO I</w:t>
@@ -7943,7 +7893,7 @@
         <w:ind w:left="0"/>
         <w:jc w:val="left"/>
       </w:pPr>
-      <w:bookmarkStart w:id="24" w:name="_Toc98390689"/>
+      <w:bookmarkStart w:id="24" w:name="_Toc98406666"/>
       <w:r>
         <w:t>Metodología</w:t>
       </w:r>
@@ -8564,7 +8514,7 @@
           <w:docGrid w:linePitch="360"/>
         </w:sectPr>
       </w:pPr>
-      <w:bookmarkStart w:id="26" w:name="_Toc98390690"/>
+      <w:bookmarkStart w:id="26" w:name="_Toc98406667"/>
       <w:r>
         <w:t>3.1</w:t>
       </w:r>
@@ -8585,7 +8535,7 @@
         <w:pStyle w:val="Heading2"/>
         <w:spacing w:line="276" w:lineRule="auto"/>
       </w:pPr>
-      <w:bookmarkStart w:id="27" w:name="_Toc98390691"/>
+      <w:bookmarkStart w:id="27" w:name="_Toc98406668"/>
       <w:r>
         <w:lastRenderedPageBreak/>
         <w:t>3.2 Enfoque y alcance de la investigación</w:t>
@@ -8789,41 +8739,24 @@
         <w:pStyle w:val="Heading2"/>
         <w:spacing w:line="276" w:lineRule="auto"/>
       </w:pPr>
-      <w:bookmarkStart w:id="28" w:name="_Toc98390692"/>
+      <w:bookmarkStart w:id="28" w:name="_Toc98406669"/>
       <w:r>
         <w:lastRenderedPageBreak/>
         <w:t>3.3 Formulación de hipótesis</w:t>
       </w:r>
+      <w:bookmarkEnd w:id="28"/>
       <w:r>
         <w:t xml:space="preserve"> </w:t>
       </w:r>
-      <w:r>
-        <w:rPr>
-          <w:highlight w:val="green"/>
-        </w:rPr>
-        <w:t>(</w:t>
-      </w:r>
-      <w:proofErr w:type="gramStart"/>
-      <w:r>
-        <w:rPr>
-          <w:highlight w:val="green"/>
-        </w:rPr>
-        <w:t xml:space="preserve">Astrid </w:t>
-      </w:r>
-      <w:r>
-        <w:rPr>
-          <w:highlight w:val="green"/>
-        </w:rPr>
-        <w:t xml:space="preserve"> y</w:t>
-      </w:r>
-      <w:proofErr w:type="gramEnd"/>
-      <w:r>
-        <w:rPr>
-          <w:highlight w:val="green"/>
-        </w:rPr>
-        <w:t xml:space="preserve"> Dani)</w:t>
-      </w:r>
-      <w:bookmarkEnd w:id="28"/>
+    </w:p>
+    <w:p>
+      <w:pPr>
+        <w:spacing w:line="276" w:lineRule="auto"/>
+        <w:rPr>
+          <w:rFonts w:eastAsia="Calibri"/>
+          <w:lang w:val="es-ES"/>
+        </w:rPr>
+      </w:pPr>
     </w:p>
     <w:p>
       <w:pPr>
@@ -8905,19 +8838,10 @@
         <w:pStyle w:val="Heading2"/>
         <w:spacing w:line="276" w:lineRule="auto"/>
       </w:pPr>
-      <w:bookmarkStart w:id="29" w:name="_Toc98390693"/>
+      <w:bookmarkStart w:id="29" w:name="_Toc98406670"/>
       <w:r>
         <w:lastRenderedPageBreak/>
         <w:t>3.4 Diseño de la investigación</w:t>
-      </w:r>
-      <w:r>
-        <w:t xml:space="preserve"> </w:t>
-      </w:r>
-      <w:r>
-        <w:rPr>
-          <w:highlight w:val="green"/>
-        </w:rPr>
-        <w:t>(Marcello)</w:t>
       </w:r>
       <w:bookmarkEnd w:id="29"/>
     </w:p>
@@ -9124,25 +9048,19 @@
         <w:pStyle w:val="Heading2"/>
         <w:numPr>
           <w:ilvl w:val="1"/>
-          <w:numId w:val="26"/>
+          <w:numId w:val="36"/>
         </w:numPr>
         <w:spacing w:line="276" w:lineRule="auto"/>
       </w:pPr>
-      <w:bookmarkStart w:id="30" w:name="_Toc98390694"/>
+      <w:bookmarkStart w:id="30" w:name="_Toc98406671"/>
       <w:r>
         <w:lastRenderedPageBreak/>
         <w:t>Selección de la muestra</w:t>
       </w:r>
+      <w:bookmarkEnd w:id="30"/>
       <w:r>
         <w:t xml:space="preserve"> </w:t>
       </w:r>
-      <w:r>
-        <w:rPr>
-          <w:highlight w:val="green"/>
-        </w:rPr>
-        <w:t>(Marcello)</w:t>
-      </w:r>
-      <w:bookmarkEnd w:id="30"/>
     </w:p>
     <w:p>
       <w:pPr>
@@ -9174,15 +9092,13 @@
         </w:rPr>
         <w:t xml:space="preserve">de cualquier tipo es obtener unos resultados confiables para o cual se necesita generalmente la mayor </w:t>
       </w:r>
-      <w:proofErr w:type="spellStart"/>
       <w:r>
         <w:rPr>
           <w:color w:val="000000" w:themeColor="text1"/>
           <w:lang w:val="es-HN"/>
         </w:rPr>
-        <w:t>canidad</w:t>
-      </w:r>
-      <w:proofErr w:type="spellEnd"/>
+        <w:t>cantidad</w:t>
+      </w:r>
       <w:r>
         <w:rPr>
           <w:color w:val="000000" w:themeColor="text1"/>
@@ -9369,27 +9285,15 @@
         <w:spacing w:line="276" w:lineRule="auto"/>
         <w:jc w:val="left"/>
       </w:pPr>
-      <w:bookmarkStart w:id="31" w:name="_Toc98390695"/>
+      <w:bookmarkStart w:id="31" w:name="_Toc98406672"/>
       <w:r>
         <w:lastRenderedPageBreak/>
         <w:t>3.6 Instrumentos de recolección de datos</w:t>
       </w:r>
+      <w:bookmarkEnd w:id="31"/>
       <w:r>
         <w:t xml:space="preserve"> </w:t>
       </w:r>
-      <w:r>
-        <w:rPr>
-          <w:highlight w:val="green"/>
-        </w:rPr>
-        <w:t>(</w:t>
-      </w:r>
-      <w:r>
-        <w:rPr>
-          <w:highlight w:val="green"/>
-        </w:rPr>
-        <w:t>Marcello)</w:t>
-      </w:r>
-      <w:bookmarkEnd w:id="31"/>
     </w:p>
     <w:p>
       <w:pPr>
@@ -9412,14 +9316,12 @@
         </w:rPr>
         <w:t xml:space="preserve">Para nuestra </w:t>
       </w:r>
-      <w:proofErr w:type="spellStart"/>
-      <w:r>
-        <w:rPr>
-          <w:lang w:val="es-HN"/>
-        </w:rPr>
-        <w:t>investigacion</w:t>
-      </w:r>
-      <w:proofErr w:type="spellEnd"/>
+      <w:r>
+        <w:rPr>
+          <w:lang w:val="es-HN"/>
+        </w:rPr>
+        <w:t>investigación</w:t>
+      </w:r>
       <w:r>
         <w:rPr>
           <w:lang w:val="es-HN"/>
@@ -9432,14 +9334,12 @@
         </w:rPr>
         <w:t xml:space="preserve"> dos herramientas principales para el </w:t>
       </w:r>
-      <w:proofErr w:type="spellStart"/>
-      <w:r>
-        <w:rPr>
-          <w:lang w:val="es-HN"/>
-        </w:rPr>
-        <w:t>analisis</w:t>
-      </w:r>
-      <w:proofErr w:type="spellEnd"/>
+      <w:r>
+        <w:rPr>
+          <w:lang w:val="es-HN"/>
+        </w:rPr>
+        <w:t>análisis</w:t>
+      </w:r>
       <w:r>
         <w:rPr>
           <w:lang w:val="es-HN"/>
@@ -9580,7 +9480,7 @@
         <w:pStyle w:val="Heading1"/>
         <w:spacing w:line="276" w:lineRule="auto"/>
       </w:pPr>
-      <w:bookmarkStart w:id="32" w:name="_Toc98390696"/>
+      <w:bookmarkStart w:id="32" w:name="_Toc98406673"/>
       <w:r>
         <w:lastRenderedPageBreak/>
         <w:t>Capitulo IV</w:t>
@@ -9592,7 +9492,7 @@
         <w:pStyle w:val="Heading1"/>
         <w:spacing w:line="276" w:lineRule="auto"/>
       </w:pPr>
-      <w:bookmarkStart w:id="33" w:name="_Toc98390697"/>
+      <w:bookmarkStart w:id="33" w:name="_Toc98406674"/>
       <w:r>
         <w:t>Resultado y análisis</w:t>
       </w:r>
@@ -9609,7 +9509,7 @@
           <w:lang w:val="es-ES"/>
         </w:rPr>
       </w:pPr>
-      <w:bookmarkStart w:id="34" w:name="_Toc98390698"/>
+      <w:bookmarkStart w:id="34" w:name="_Toc98406675"/>
       <w:r>
         <w:t>4.1</w:t>
       </w:r>
@@ -9667,7 +9567,7 @@
           <w:lang w:val="es-ES"/>
         </w:rPr>
       </w:pPr>
-      <w:bookmarkStart w:id="35" w:name="_Toc98390699"/>
+      <w:bookmarkStart w:id="35" w:name="_Toc98406676"/>
       <w:r>
         <w:rPr>
           <w:lang w:val="es-ES"/>
@@ -9714,7 +9614,7 @@
           <w:lang w:val="es-ES"/>
         </w:rPr>
       </w:pPr>
-      <w:bookmarkStart w:id="36" w:name="_Toc98390700"/>
+      <w:bookmarkStart w:id="36" w:name="_Toc98406677"/>
       <w:r>
         <w:rPr>
           <w:lang w:val="es-ES"/>
@@ -9741,7 +9641,7 @@
         <w:spacing w:line="276" w:lineRule="auto"/>
         <w:ind w:left="720"/>
       </w:pPr>
-      <w:bookmarkStart w:id="37" w:name="_Toc98390701"/>
+      <w:bookmarkStart w:id="37" w:name="_Toc98406678"/>
       <w:r>
         <w:lastRenderedPageBreak/>
         <w:t>CA</w:t>
@@ -9763,7 +9663,7 @@
         <w:spacing w:line="276" w:lineRule="auto"/>
         <w:ind w:left="720"/>
       </w:pPr>
-      <w:bookmarkStart w:id="38" w:name="_Toc98390702"/>
+      <w:bookmarkStart w:id="38" w:name="_Toc98406679"/>
       <w:r>
         <w:t>Conclusiones y recomendaciones</w:t>
       </w:r>
@@ -9771,13 +9671,20 @@
       <w:r>
         <w:t xml:space="preserve"> </w:t>
       </w:r>
+    </w:p>
+    <w:p>
+      <w:pPr>
+        <w:rPr>
+          <w:lang w:val="es-HN"/>
+        </w:rPr>
+      </w:pPr>
     </w:p>
     <w:p>
       <w:pPr>
         <w:pStyle w:val="Heading2"/>
         <w:spacing w:line="276" w:lineRule="auto"/>
       </w:pPr>
-      <w:bookmarkStart w:id="39" w:name="_Toc98390703"/>
+      <w:bookmarkStart w:id="39" w:name="_Toc98406680"/>
       <w:r>
         <w:t>5.1 Conclusiones</w:t>
       </w:r>
@@ -9785,6 +9692,13 @@
       <w:r>
         <w:t xml:space="preserve"> </w:t>
       </w:r>
+    </w:p>
+    <w:p>
+      <w:pPr>
+        <w:rPr>
+          <w:lang w:val="es-HN"/>
+        </w:rPr>
+      </w:pPr>
     </w:p>
     <w:p>
       <w:pPr>
@@ -10025,14 +9939,30 @@
     </w:p>
     <w:p>
       <w:pPr>
+        <w:spacing w:line="276" w:lineRule="auto"/>
+        <w:jc w:val="both"/>
+        <w:rPr>
+          <w:lang w:val="es-HN"/>
+        </w:rPr>
+      </w:pPr>
+    </w:p>
+    <w:p>
+      <w:pPr>
         <w:pStyle w:val="Heading2"/>
         <w:spacing w:line="276" w:lineRule="auto"/>
       </w:pPr>
-      <w:bookmarkStart w:id="40" w:name="_Toc98390704"/>
+      <w:bookmarkStart w:id="40" w:name="_Toc98406681"/>
       <w:r>
         <w:t>5.2 Recomendaciones</w:t>
       </w:r>
       <w:bookmarkEnd w:id="40"/>
+    </w:p>
+    <w:p>
+      <w:pPr>
+        <w:rPr>
+          <w:lang w:val="es-HN"/>
+        </w:rPr>
+      </w:pPr>
     </w:p>
     <w:p>
       <w:pPr>
@@ -10147,10 +10077,19 @@
     </w:p>
     <w:p>
       <w:pPr>
+        <w:spacing w:line="276" w:lineRule="auto"/>
+        <w:jc w:val="both"/>
+        <w:rPr>
+          <w:lang w:val="es-HN"/>
+        </w:rPr>
+      </w:pPr>
+    </w:p>
+    <w:p>
+      <w:pPr>
         <w:pStyle w:val="Heading2"/>
         <w:spacing w:line="276" w:lineRule="auto"/>
       </w:pPr>
-      <w:bookmarkStart w:id="41" w:name="_Toc98390705"/>
+      <w:bookmarkStart w:id="41" w:name="_Toc98406682"/>
       <w:r>
         <w:t>5.3</w:t>
       </w:r>
@@ -10161,6 +10100,13 @@
         <w:t>de la Investigación</w:t>
       </w:r>
       <w:bookmarkEnd w:id="41"/>
+    </w:p>
+    <w:p>
+      <w:pPr>
+        <w:rPr>
+          <w:lang w:val="es-HN"/>
+        </w:rPr>
+      </w:pPr>
     </w:p>
     <w:p>
       <w:pPr>
@@ -10266,14 +10212,12 @@
         </w:rPr>
         <w:t xml:space="preserve"> </w:t>
       </w:r>
-      <w:proofErr w:type="spellStart"/>
-      <w:r>
-        <w:rPr>
-          <w:lang w:val="es-HN"/>
-        </w:rPr>
-        <w:t>publico</w:t>
-      </w:r>
-      <w:proofErr w:type="spellEnd"/>
+      <w:r>
+        <w:rPr>
+          <w:lang w:val="es-HN"/>
+        </w:rPr>
+        <w:t>público</w:t>
+      </w:r>
       <w:r>
         <w:rPr>
           <w:lang w:val="es-HN"/>
@@ -10394,13 +10338,22 @@
         </w:rPr>
         <w:t>.</w:t>
       </w:r>
+    </w:p>
+    <w:p>
+      <w:pPr>
+        <w:spacing w:line="276" w:lineRule="auto"/>
+        <w:jc w:val="both"/>
+        <w:rPr>
+          <w:lang w:val="es-HN"/>
+        </w:rPr>
+      </w:pPr>
     </w:p>
     <w:p>
       <w:pPr>
         <w:pStyle w:val="Heading2"/>
         <w:spacing w:line="276" w:lineRule="auto"/>
       </w:pPr>
-      <w:bookmarkStart w:id="42" w:name="_Toc98390706"/>
+      <w:bookmarkStart w:id="42" w:name="_Toc98406683"/>
       <w:r>
         <w:t>5.4</w:t>
       </w:r>
@@ -10417,6 +10370,13 @@
       <w:r>
         <w:t xml:space="preserve"> </w:t>
       </w:r>
+    </w:p>
+    <w:p>
+      <w:pPr>
+        <w:rPr>
+          <w:lang w:val="es-HN"/>
+        </w:rPr>
+      </w:pPr>
     </w:p>
     <w:p>
       <w:pPr>
@@ -10611,8 +10571,8 @@
         <w:t xml:space="preserve">  </w:t>
       </w:r>
     </w:p>
-    <w:bookmarkStart w:id="43" w:name="_Toc96515596" w:displacedByCustomXml="next"/>
-    <w:bookmarkStart w:id="44" w:name="_Toc98390707" w:displacedByCustomXml="next"/>
+    <w:bookmarkStart w:id="43" w:name="_Toc98406684" w:displacedByCustomXml="next"/>
+    <w:bookmarkStart w:id="44" w:name="_Toc96515596" w:displacedByCustomXml="next"/>
     <w:sdt>
       <w:sdtPr>
         <w:rPr>
@@ -10809,7 +10769,7 @@
         <w:pStyle w:val="ListParagraph"/>
         <w:numPr>
           <w:ilvl w:val="0"/>
-          <w:numId w:val="28"/>
+          <w:numId w:val="36"/>
         </w:numPr>
         <w:rPr>
           <w:rFonts w:eastAsia="Calibri"/>
@@ -10834,7 +10794,7 @@
         <w:pStyle w:val="ListParagraph"/>
         <w:numPr>
           <w:ilvl w:val="0"/>
-          <w:numId w:val="28"/>
+          <w:numId w:val="36"/>
         </w:numPr>
         <w:rPr>
           <w:rFonts w:eastAsia="Calibri"/>
@@ -10858,7 +10818,7 @@
         <w:pStyle w:val="ListParagraph"/>
         <w:numPr>
           <w:ilvl w:val="0"/>
-          <w:numId w:val="28"/>
+          <w:numId w:val="36"/>
         </w:numPr>
       </w:pPr>
       <w:r>
@@ -10998,7 +10958,7 @@
         <w:spacing w:line="276" w:lineRule="auto"/>
         <w:jc w:val="left"/>
       </w:pPr>
-      <w:bookmarkStart w:id="45" w:name="_Toc98390708"/>
+      <w:bookmarkStart w:id="45" w:name="_Toc98406685"/>
       <w:r>
         <w:lastRenderedPageBreak/>
         <w:t>Anexos</w:t>
@@ -12377,6 +12337,119 @@
     </w:lvl>
   </w:abstractNum>
   <w:abstractNum w:abstractNumId="8" w15:restartNumberingAfterBreak="0">
+    <w:nsid w:val="1CB4562F"/>
+    <w:multiLevelType w:val="multilevel"/>
+    <w:tmpl w:val="FCE2F97C"/>
+    <w:lvl w:ilvl="0">
+      <w:start w:val="3"/>
+      <w:numFmt w:val="decimal"/>
+      <w:lvlText w:val="%1"/>
+      <w:lvlJc w:val="left"/>
+      <w:pPr>
+        <w:ind w:left="360" w:hanging="360"/>
+      </w:pPr>
+      <w:rPr>
+        <w:rFonts w:hint="default"/>
+      </w:rPr>
+    </w:lvl>
+    <w:lvl w:ilvl="1">
+      <w:start w:val="5"/>
+      <w:numFmt w:val="decimal"/>
+      <w:lvlText w:val="%1.%2"/>
+      <w:lvlJc w:val="left"/>
+      <w:pPr>
+        <w:ind w:left="720" w:hanging="360"/>
+      </w:pPr>
+      <w:rPr>
+        <w:rFonts w:hint="default"/>
+      </w:rPr>
+    </w:lvl>
+    <w:lvl w:ilvl="2">
+      <w:start w:val="1"/>
+      <w:numFmt w:val="decimal"/>
+      <w:lvlText w:val="%1.%2.%3"/>
+      <w:lvlJc w:val="left"/>
+      <w:pPr>
+        <w:ind w:left="1440" w:hanging="720"/>
+      </w:pPr>
+      <w:rPr>
+        <w:rFonts w:hint="default"/>
+      </w:rPr>
+    </w:lvl>
+    <w:lvl w:ilvl="3">
+      <w:start w:val="1"/>
+      <w:numFmt w:val="decimal"/>
+      <w:lvlText w:val="%1.%2.%3.%4"/>
+      <w:lvlJc w:val="left"/>
+      <w:pPr>
+        <w:ind w:left="1800" w:hanging="720"/>
+      </w:pPr>
+      <w:rPr>
+        <w:rFonts w:hint="default"/>
+      </w:rPr>
+    </w:lvl>
+    <w:lvl w:ilvl="4">
+      <w:start w:val="1"/>
+      <w:numFmt w:val="decimal"/>
+      <w:lvlText w:val="%1.%2.%3.%4.%5"/>
+      <w:lvlJc w:val="left"/>
+      <w:pPr>
+        <w:ind w:left="2520" w:hanging="1080"/>
+      </w:pPr>
+      <w:rPr>
+        <w:rFonts w:hint="default"/>
+      </w:rPr>
+    </w:lvl>
+    <w:lvl w:ilvl="5">
+      <w:start w:val="1"/>
+      <w:numFmt w:val="decimal"/>
+      <w:lvlText w:val="%1.%2.%3.%4.%5.%6"/>
+      <w:lvlJc w:val="left"/>
+      <w:pPr>
+        <w:ind w:left="2880" w:hanging="1080"/>
+      </w:pPr>
+      <w:rPr>
+        <w:rFonts w:hint="default"/>
+      </w:rPr>
+    </w:lvl>
+    <w:lvl w:ilvl="6">
+      <w:start w:val="1"/>
+      <w:numFmt w:val="decimal"/>
+      <w:lvlText w:val="%1.%2.%3.%4.%5.%6.%7"/>
+      <w:lvlJc w:val="left"/>
+      <w:pPr>
+        <w:ind w:left="3600" w:hanging="1440"/>
+      </w:pPr>
+      <w:rPr>
+        <w:rFonts w:hint="default"/>
+      </w:rPr>
+    </w:lvl>
+    <w:lvl w:ilvl="7">
+      <w:start w:val="1"/>
+      <w:numFmt w:val="decimal"/>
+      <w:lvlText w:val="%1.%2.%3.%4.%5.%6.%7.%8"/>
+      <w:lvlJc w:val="left"/>
+      <w:pPr>
+        <w:ind w:left="3960" w:hanging="1440"/>
+      </w:pPr>
+      <w:rPr>
+        <w:rFonts w:hint="default"/>
+      </w:rPr>
+    </w:lvl>
+    <w:lvl w:ilvl="8">
+      <w:start w:val="1"/>
+      <w:numFmt w:val="decimal"/>
+      <w:lvlText w:val="%1.%2.%3.%4.%5.%6.%7.%8.%9"/>
+      <w:lvlJc w:val="left"/>
+      <w:pPr>
+        <w:ind w:left="4680" w:hanging="1800"/>
+      </w:pPr>
+      <w:rPr>
+        <w:rFonts w:hint="default"/>
+      </w:rPr>
+    </w:lvl>
+  </w:abstractNum>
+  <w:abstractNum w:abstractNumId="9" w15:restartNumberingAfterBreak="0">
     <w:nsid w:val="1DC37E7A"/>
     <w:multiLevelType w:val="hybridMultilevel"/>
     <w:tmpl w:val="0D26A7CC"/>
@@ -12486,7 +12559,7 @@
       </w:rPr>
     </w:lvl>
   </w:abstractNum>
-  <w:abstractNum w:abstractNumId="9" w15:restartNumberingAfterBreak="0">
+  <w:abstractNum w:abstractNumId="10" w15:restartNumberingAfterBreak="0">
     <w:nsid w:val="1EDA412A"/>
     <w:multiLevelType w:val="hybridMultilevel"/>
     <w:tmpl w:val="60621544"/>
@@ -12596,7 +12669,7 @@
       </w:rPr>
     </w:lvl>
   </w:abstractNum>
-  <w:abstractNum w:abstractNumId="10" w15:restartNumberingAfterBreak="0">
+  <w:abstractNum w:abstractNumId="11" w15:restartNumberingAfterBreak="0">
     <w:nsid w:val="21D5187A"/>
     <w:multiLevelType w:val="hybridMultilevel"/>
     <w:tmpl w:val="7416F82E"/>
@@ -12682,7 +12755,7 @@
       </w:pPr>
     </w:lvl>
   </w:abstractNum>
-  <w:abstractNum w:abstractNumId="11" w15:restartNumberingAfterBreak="0">
+  <w:abstractNum w:abstractNumId="12" w15:restartNumberingAfterBreak="0">
     <w:nsid w:val="2C71237C"/>
     <w:multiLevelType w:val="hybridMultilevel"/>
     <w:tmpl w:val="0A8E2E84"/>
@@ -12795,7 +12868,7 @@
       </w:rPr>
     </w:lvl>
   </w:abstractNum>
-  <w:abstractNum w:abstractNumId="12" w15:restartNumberingAfterBreak="0">
+  <w:abstractNum w:abstractNumId="13" w15:restartNumberingAfterBreak="0">
     <w:nsid w:val="2DD46A30"/>
     <w:multiLevelType w:val="multilevel"/>
     <w:tmpl w:val="0D8E6B90"/>
@@ -12908,7 +12981,7 @@
       </w:rPr>
     </w:lvl>
   </w:abstractNum>
-  <w:abstractNum w:abstractNumId="13" w15:restartNumberingAfterBreak="0">
+  <w:abstractNum w:abstractNumId="14" w15:restartNumberingAfterBreak="0">
     <w:nsid w:val="33C37AB0"/>
     <w:multiLevelType w:val="hybridMultilevel"/>
     <w:tmpl w:val="FAC623EA"/>
@@ -13021,7 +13094,7 @@
       </w:rPr>
     </w:lvl>
   </w:abstractNum>
-  <w:abstractNum w:abstractNumId="14" w15:restartNumberingAfterBreak="0">
+  <w:abstractNum w:abstractNumId="15" w15:restartNumberingAfterBreak="0">
     <w:nsid w:val="38136947"/>
     <w:multiLevelType w:val="hybridMultilevel"/>
     <w:tmpl w:val="26447CCA"/>
@@ -13131,7 +13204,7 @@
       </w:rPr>
     </w:lvl>
   </w:abstractNum>
-  <w:abstractNum w:abstractNumId="15" w15:restartNumberingAfterBreak="0">
+  <w:abstractNum w:abstractNumId="16" w15:restartNumberingAfterBreak="0">
     <w:nsid w:val="38445162"/>
     <w:multiLevelType w:val="hybridMultilevel"/>
     <w:tmpl w:val="CBF4E00E"/>
@@ -13244,7 +13317,7 @@
       </w:rPr>
     </w:lvl>
   </w:abstractNum>
-  <w:abstractNum w:abstractNumId="16" w15:restartNumberingAfterBreak="0">
+  <w:abstractNum w:abstractNumId="17" w15:restartNumberingAfterBreak="0">
     <w:nsid w:val="4375276D"/>
     <w:multiLevelType w:val="multilevel"/>
     <w:tmpl w:val="55C61320"/>
@@ -13362,7 +13435,7 @@
       </w:rPr>
     </w:lvl>
   </w:abstractNum>
-  <w:abstractNum w:abstractNumId="17" w15:restartNumberingAfterBreak="0">
+  <w:abstractNum w:abstractNumId="18" w15:restartNumberingAfterBreak="0">
     <w:nsid w:val="45F86D65"/>
     <w:multiLevelType w:val="hybridMultilevel"/>
     <w:tmpl w:val="08B67C1E"/>
@@ -13448,7 +13521,7 @@
       </w:pPr>
     </w:lvl>
   </w:abstractNum>
-  <w:abstractNum w:abstractNumId="18" w15:restartNumberingAfterBreak="0">
+  <w:abstractNum w:abstractNumId="19" w15:restartNumberingAfterBreak="0">
     <w:nsid w:val="46235DC6"/>
     <w:multiLevelType w:val="hybridMultilevel"/>
     <w:tmpl w:val="98BCDE8A"/>
@@ -13561,7 +13634,7 @@
       </w:rPr>
     </w:lvl>
   </w:abstractNum>
-  <w:abstractNum w:abstractNumId="19" w15:restartNumberingAfterBreak="0">
+  <w:abstractNum w:abstractNumId="20" w15:restartNumberingAfterBreak="0">
     <w:nsid w:val="485237AF"/>
     <w:multiLevelType w:val="hybridMultilevel"/>
     <w:tmpl w:val="5310DFC0"/>
@@ -13671,7 +13744,7 @@
       </w:rPr>
     </w:lvl>
   </w:abstractNum>
-  <w:abstractNum w:abstractNumId="20" w15:restartNumberingAfterBreak="0">
+  <w:abstractNum w:abstractNumId="21" w15:restartNumberingAfterBreak="0">
     <w:nsid w:val="48B1734C"/>
     <w:multiLevelType w:val="multilevel"/>
     <w:tmpl w:val="E3CA6782"/>
@@ -13784,7 +13857,7 @@
       </w:rPr>
     </w:lvl>
   </w:abstractNum>
-  <w:abstractNum w:abstractNumId="21" w15:restartNumberingAfterBreak="0">
+  <w:abstractNum w:abstractNumId="22" w15:restartNumberingAfterBreak="0">
     <w:nsid w:val="543F423F"/>
     <w:multiLevelType w:val="hybridMultilevel"/>
     <w:tmpl w:val="E01E6EFE"/>
@@ -13873,7 +13946,7 @@
       </w:pPr>
     </w:lvl>
   </w:abstractNum>
-  <w:abstractNum w:abstractNumId="22" w15:restartNumberingAfterBreak="0">
+  <w:abstractNum w:abstractNumId="23" w15:restartNumberingAfterBreak="0">
     <w:nsid w:val="57AA54D1"/>
     <w:multiLevelType w:val="multilevel"/>
     <w:tmpl w:val="5F329F92"/>
@@ -13991,7 +14064,7 @@
       </w:rPr>
     </w:lvl>
   </w:abstractNum>
-  <w:abstractNum w:abstractNumId="23" w15:restartNumberingAfterBreak="0">
+  <w:abstractNum w:abstractNumId="24" w15:restartNumberingAfterBreak="0">
     <w:nsid w:val="597C348B"/>
     <w:multiLevelType w:val="hybridMultilevel"/>
     <w:tmpl w:val="CA7EF6B6"/>
@@ -14104,7 +14177,7 @@
       </w:rPr>
     </w:lvl>
   </w:abstractNum>
-  <w:abstractNum w:abstractNumId="24" w15:restartNumberingAfterBreak="0">
+  <w:abstractNum w:abstractNumId="25" w15:restartNumberingAfterBreak="0">
     <w:nsid w:val="5E18053A"/>
     <w:multiLevelType w:val="hybridMultilevel"/>
     <w:tmpl w:val="DD88249C"/>
@@ -14217,7 +14290,7 @@
       </w:rPr>
     </w:lvl>
   </w:abstractNum>
-  <w:abstractNum w:abstractNumId="25" w15:restartNumberingAfterBreak="0">
+  <w:abstractNum w:abstractNumId="26" w15:restartNumberingAfterBreak="0">
     <w:nsid w:val="60421A8D"/>
     <w:multiLevelType w:val="hybridMultilevel"/>
     <w:tmpl w:val="ACDCEA6C"/>
@@ -14330,7 +14403,7 @@
       </w:rPr>
     </w:lvl>
   </w:abstractNum>
-  <w:abstractNum w:abstractNumId="26" w15:restartNumberingAfterBreak="0">
+  <w:abstractNum w:abstractNumId="27" w15:restartNumberingAfterBreak="0">
     <w:nsid w:val="60D22774"/>
     <w:multiLevelType w:val="hybridMultilevel"/>
     <w:tmpl w:val="A46EAD1C"/>
@@ -14443,7 +14516,7 @@
       </w:rPr>
     </w:lvl>
   </w:abstractNum>
-  <w:abstractNum w:abstractNumId="27" w15:restartNumberingAfterBreak="0">
+  <w:abstractNum w:abstractNumId="28" w15:restartNumberingAfterBreak="0">
     <w:nsid w:val="68955D43"/>
     <w:multiLevelType w:val="multilevel"/>
     <w:tmpl w:val="55C61320"/>
@@ -14561,7 +14634,7 @@
       </w:rPr>
     </w:lvl>
   </w:abstractNum>
-  <w:abstractNum w:abstractNumId="28" w15:restartNumberingAfterBreak="0">
+  <w:abstractNum w:abstractNumId="29" w15:restartNumberingAfterBreak="0">
     <w:nsid w:val="6A087B7A"/>
     <w:multiLevelType w:val="multilevel"/>
     <w:tmpl w:val="63CCF93E"/>
@@ -14679,7 +14752,7 @@
       </w:rPr>
     </w:lvl>
   </w:abstractNum>
-  <w:abstractNum w:abstractNumId="29" w15:restartNumberingAfterBreak="0">
+  <w:abstractNum w:abstractNumId="30" w15:restartNumberingAfterBreak="0">
     <w:nsid w:val="6BAA365A"/>
     <w:multiLevelType w:val="hybridMultilevel"/>
     <w:tmpl w:val="C4C2F41A"/>
@@ -14768,7 +14841,7 @@
       </w:pPr>
     </w:lvl>
   </w:abstractNum>
-  <w:abstractNum w:abstractNumId="30" w15:restartNumberingAfterBreak="0">
+  <w:abstractNum w:abstractNumId="31" w15:restartNumberingAfterBreak="0">
     <w:nsid w:val="725C7A63"/>
     <w:multiLevelType w:val="hybridMultilevel"/>
     <w:tmpl w:val="FE6C32C6"/>
@@ -14881,7 +14954,7 @@
       </w:rPr>
     </w:lvl>
   </w:abstractNum>
-  <w:abstractNum w:abstractNumId="31" w15:restartNumberingAfterBreak="0">
+  <w:abstractNum w:abstractNumId="32" w15:restartNumberingAfterBreak="0">
     <w:nsid w:val="77530B8D"/>
     <w:multiLevelType w:val="hybridMultilevel"/>
     <w:tmpl w:val="5CA4974C"/>
@@ -14991,7 +15064,7 @@
       </w:rPr>
     </w:lvl>
   </w:abstractNum>
-  <w:abstractNum w:abstractNumId="32" w15:restartNumberingAfterBreak="0">
+  <w:abstractNum w:abstractNumId="33" w15:restartNumberingAfterBreak="0">
     <w:nsid w:val="78B34AA2"/>
     <w:multiLevelType w:val="hybridMultilevel"/>
     <w:tmpl w:val="B5389E78"/>
@@ -15104,7 +15177,7 @@
       </w:rPr>
     </w:lvl>
   </w:abstractNum>
-  <w:abstractNum w:abstractNumId="33" w15:restartNumberingAfterBreak="0">
+  <w:abstractNum w:abstractNumId="34" w15:restartNumberingAfterBreak="0">
     <w:nsid w:val="7960316F"/>
     <w:multiLevelType w:val="hybridMultilevel"/>
     <w:tmpl w:val="60621544"/>
@@ -15214,7 +15287,7 @@
       </w:rPr>
     </w:lvl>
   </w:abstractNum>
-  <w:abstractNum w:abstractNumId="34" w15:restartNumberingAfterBreak="0">
+  <w:abstractNum w:abstractNumId="35" w15:restartNumberingAfterBreak="0">
     <w:nsid w:val="7DC70622"/>
     <w:multiLevelType w:val="hybridMultilevel"/>
     <w:tmpl w:val="FC4818E0"/>
@@ -15301,22 +15374,22 @@
     </w:lvl>
   </w:abstractNum>
   <w:num w:numId="1">
-    <w:abstractNumId w:val="10"/>
+    <w:abstractNumId w:val="11"/>
   </w:num>
   <w:num w:numId="2">
-    <w:abstractNumId w:val="28"/>
+    <w:abstractNumId w:val="29"/>
   </w:num>
   <w:num w:numId="3">
-    <w:abstractNumId w:val="34"/>
+    <w:abstractNumId w:val="35"/>
   </w:num>
   <w:num w:numId="4">
-    <w:abstractNumId w:val="16"/>
+    <w:abstractNumId w:val="17"/>
   </w:num>
   <w:num w:numId="5">
     <w:abstractNumId w:val="3"/>
   </w:num>
   <w:num w:numId="6">
-    <w:abstractNumId w:val="27"/>
+    <w:abstractNumId w:val="28"/>
   </w:num>
   <w:num w:numId="7">
     <w:abstractNumId w:val="0"/>
@@ -15325,7 +15398,7 @@
     <w:abstractNumId w:val="5"/>
   </w:num>
   <w:num w:numId="9">
-    <w:abstractNumId w:val="13"/>
+    <w:abstractNumId w:val="14"/>
   </w:num>
   <w:num w:numId="10">
     <w:abstractNumId w:val="4"/>
@@ -15334,76 +15407,79 @@
     <w:abstractNumId w:val="1"/>
   </w:num>
   <w:num w:numId="12">
-    <w:abstractNumId w:val="18"/>
+    <w:abstractNumId w:val="19"/>
   </w:num>
   <w:num w:numId="13">
     <w:abstractNumId w:val="6"/>
   </w:num>
   <w:num w:numId="14">
-    <w:abstractNumId w:val="32"/>
+    <w:abstractNumId w:val="33"/>
   </w:num>
   <w:num w:numId="15">
-    <w:abstractNumId w:val="20"/>
+    <w:abstractNumId w:val="21"/>
   </w:num>
   <w:num w:numId="16">
     <w:abstractNumId w:val="7"/>
   </w:num>
   <w:num w:numId="17">
-    <w:abstractNumId w:val="19"/>
+    <w:abstractNumId w:val="20"/>
   </w:num>
   <w:num w:numId="18">
+    <w:abstractNumId w:val="10"/>
+  </w:num>
+  <w:num w:numId="19">
+    <w:abstractNumId w:val="12"/>
+  </w:num>
+  <w:num w:numId="20">
+    <w:abstractNumId w:val="27"/>
+  </w:num>
+  <w:num w:numId="21">
+    <w:abstractNumId w:val="18"/>
+  </w:num>
+  <w:num w:numId="22">
     <w:abstractNumId w:val="9"/>
   </w:num>
-  <w:num w:numId="19">
-    <w:abstractNumId w:val="11"/>
+  <w:num w:numId="23">
+    <w:abstractNumId w:val="15"/>
   </w:num>
-  <w:num w:numId="20">
+  <w:num w:numId="24">
+    <w:abstractNumId w:val="30"/>
+  </w:num>
+  <w:num w:numId="25">
+    <w:abstractNumId w:val="22"/>
+  </w:num>
+  <w:num w:numId="26">
+    <w:abstractNumId w:val="23"/>
+  </w:num>
+  <w:num w:numId="27">
+    <w:abstractNumId w:val="34"/>
+  </w:num>
+  <w:num w:numId="28">
+    <w:abstractNumId w:val="13"/>
+  </w:num>
+  <w:num w:numId="29">
     <w:abstractNumId w:val="26"/>
   </w:num>
-  <w:num w:numId="21">
-    <w:abstractNumId w:val="17"/>
+  <w:num w:numId="30">
+    <w:abstractNumId w:val="16"/>
   </w:num>
-  <w:num w:numId="22">
-    <w:abstractNumId w:val="8"/>
-  </w:num>
-  <w:num w:numId="23">
-    <w:abstractNumId w:val="14"/>
-  </w:num>
-  <w:num w:numId="24">
-    <w:abstractNumId w:val="29"/>
-  </w:num>
-  <w:num w:numId="25">
-    <w:abstractNumId w:val="21"/>
-  </w:num>
-  <w:num w:numId="26">
-    <w:abstractNumId w:val="22"/>
-  </w:num>
-  <w:num w:numId="27">
-    <w:abstractNumId w:val="33"/>
-  </w:num>
-  <w:num w:numId="28">
-    <w:abstractNumId w:val="12"/>
-  </w:num>
-  <w:num w:numId="29">
+  <w:num w:numId="31">
     <w:abstractNumId w:val="25"/>
   </w:num>
-  <w:num w:numId="30">
-    <w:abstractNumId w:val="15"/>
-  </w:num>
-  <w:num w:numId="31">
+  <w:num w:numId="32">
     <w:abstractNumId w:val="24"/>
   </w:num>
-  <w:num w:numId="32">
-    <w:abstractNumId w:val="23"/>
-  </w:num>
   <w:num w:numId="33">
-    <w:abstractNumId w:val="31"/>
+    <w:abstractNumId w:val="32"/>
   </w:num>
   <w:num w:numId="34">
-    <w:abstractNumId w:val="30"/>
+    <w:abstractNumId w:val="31"/>
   </w:num>
   <w:num w:numId="35">
     <w:abstractNumId w:val="2"/>
+  </w:num>
+  <w:num w:numId="36">
+    <w:abstractNumId w:val="8"/>
   </w:num>
 </w:numbering>
 </file>
@@ -16316,6 +16392,7 @@
     <w:rsid w:val="000D3B2D"/>
     <w:rsid w:val="001E6189"/>
     <w:rsid w:val="002B3DB4"/>
+    <w:rsid w:val="004F554A"/>
     <w:rsid w:val="005368E8"/>
     <w:rsid w:val="006B0394"/>
     <w:rsid w:val="006F6B31"/>
@@ -16324,6 +16401,7 @@
     <w:rsid w:val="00CF23E9"/>
     <w:rsid w:val="00D3546D"/>
     <w:rsid w:val="00D5290E"/>
+    <w:rsid w:val="00E60D72"/>
   </w:rsids>
   <m:mathPr>
     <m:mathFont m:val="Cambria Math"/>

</xml_diff>